<commit_message>
Se finaliza la Hoja01_AWS_03 y se maqueten la Hoja01_AWS_02 y Hoja01_AWS_03
</commit_message>
<xml_diff>
--- a/DAC/Hoja01_AWS_03.docx
+++ b/DAC/Hoja01_AWS_03.docx
@@ -1,25 +1,107 @@
 
 <file path=word/document.xml><?xml version="1.0" encoding="utf-8"?>
-<w:document xmlns:wpc="http://schemas.microsoft.com/office/word/2010/wordprocessingCanvas" xmlns:cx="http://schemas.microsoft.com/office/drawing/2014/chartex" xmlns:cx1="http://schemas.microsoft.com/office/drawing/2015/9/8/chartex" xmlns:cx2="http://schemas.microsoft.com/office/drawing/2015/10/21/chartex" xmlns:cx3="http://schemas.microsoft.com/office/drawing/2016/5/9/chartex" xmlns:cx4="http://schemas.microsoft.com/office/drawing/2016/5/10/chartex" xmlns:cx5="http://schemas.microsoft.com/office/drawing/2016/5/11/chartex" xmlns:cx6="http://schemas.microsoft.com/office/drawing/2016/5/12/chartex" xmlns:cx7="http://schemas.microsoft.com/office/drawing/2016/5/13/chartex" xmlns:cx8="http://schemas.microsoft.com/office/drawing/2016/5/14/chartex" xmlns:mc="http://schemas.openxmlformats.org/markup-compatibility/2006" xmlns:aink="http://schemas.microsoft.com/office/drawing/2016/ink" xmlns:am3d="http://schemas.microsoft.com/office/drawing/2017/model3d" xmlns:o="urn:schemas-microsoft-com:office:office" xmlns:oel="http://schemas.microsoft.com/office/2019/extlst" xmlns:r="http://schemas.openxmlformats.org/officeDocument/2006/relationships" xmlns:m="http://schemas.openxmlformats.org/officeDocument/2006/math" xmlns:v="urn:schemas-microsoft-com:vml" xmlns:wp14="http://schemas.microsoft.com/office/word/2010/wordprocessingDrawing" xmlns:wp="http://schemas.openxmlformats.org/drawingml/2006/wordprocessingDrawing" xmlns:w10="urn:schemas-microsoft-com:office:word" xmlns:w="http://schemas.openxmlformats.org/wordprocessingml/2006/main" xmlns:w14="http://schemas.microsoft.com/office/word/2010/wordml" xmlns:w15="http://schemas.microsoft.com/office/word/2012/wordml" xmlns:w16cex="http://schemas.microsoft.com/office/word/2018/wordml/cex" xmlns:w16cid="http://schemas.microsoft.com/office/word/2016/wordml/cid" xmlns:w16="http://schemas.microsoft.com/office/word/2018/wordml" xmlns:w16du="http://schemas.microsoft.com/office/word/2023/wordml/word16du" xmlns:w16sdtdh="http://schemas.microsoft.com/office/word/2020/wordml/sdtdatahash" xmlns:w16sdtfl="http://schemas.microsoft.com/office/word/2024/wordml/sdtformatlock" xmlns:w16se="http://schemas.microsoft.com/office/word/2015/wordml/symex" xmlns:wpg="http://schemas.microsoft.com/office/word/2010/wordprocessingGroup" xmlns:wpi="http://schemas.microsoft.com/office/word/2010/wordprocessingInk" xmlns:wne="http://schemas.microsoft.com/office/word/2006/wordml" xmlns:wps="http://schemas.microsoft.com/office/word/2010/wordprocessingShape" mc:Ignorable="w14 w15 w16se w16cid w16 w16cex w16sdtdh w16sdtfl w16du wp14">
+<w:document xmlns:wpc="http://schemas.microsoft.com/office/word/2010/wordprocessingCanvas" xmlns:cx="http://schemas.microsoft.com/office/drawing/2014/chartex" xmlns:cx1="http://schemas.microsoft.com/office/drawing/2015/9/8/chartex" xmlns:cx2="http://schemas.microsoft.com/office/drawing/2015/10/21/chartex" xmlns:cx3="http://schemas.microsoft.com/office/drawing/2016/5/9/chartex" xmlns:cx4="http://schemas.microsoft.com/office/drawing/2016/5/10/chartex" xmlns:cx5="http://schemas.microsoft.com/office/drawing/2016/5/11/chartex" xmlns:cx6="http://schemas.microsoft.com/office/drawing/2016/5/12/chartex" xmlns:cx7="http://schemas.microsoft.com/office/drawing/2016/5/13/chartex" xmlns:cx8="http://schemas.microsoft.com/office/drawing/2016/5/14/chartex" xmlns:mc="http://schemas.openxmlformats.org/markup-compatibility/2006" xmlns:aink="http://schemas.microsoft.com/office/drawing/2016/ink" xmlns:am3d="http://schemas.microsoft.com/office/drawing/2017/model3d" xmlns:o="urn:schemas-microsoft-com:office:office" xmlns:r="http://schemas.openxmlformats.org/officeDocument/2006/relationships" xmlns:m="http://schemas.openxmlformats.org/officeDocument/2006/math" xmlns:v="urn:schemas-microsoft-com:vml" xmlns:wp14="http://schemas.microsoft.com/office/word/2010/wordprocessingDrawing" xmlns:wp="http://schemas.openxmlformats.org/drawingml/2006/wordprocessingDrawing" xmlns:w10="urn:schemas-microsoft-com:office:word" xmlns:w="http://schemas.openxmlformats.org/wordprocessingml/2006/main" xmlns:w14="http://schemas.microsoft.com/office/word/2010/wordml" xmlns:w15="http://schemas.microsoft.com/office/word/2012/wordml" xmlns:w16cex="http://schemas.microsoft.com/office/word/2018/wordml/cex" xmlns:w16cid="http://schemas.microsoft.com/office/word/2016/wordml/cid" xmlns:w16="http://schemas.microsoft.com/office/word/2018/wordml" xmlns:w16sdtdh="http://schemas.microsoft.com/office/word/2020/wordml/sdtdatahash" xmlns:w16se="http://schemas.microsoft.com/office/word/2015/wordml/symex" xmlns:wpg="http://schemas.microsoft.com/office/word/2010/wordprocessingGroup" xmlns:wpi="http://schemas.microsoft.com/office/word/2010/wordprocessingInk" xmlns:wne="http://schemas.microsoft.com/office/word/2006/wordml" xmlns:wps="http://schemas.microsoft.com/office/word/2010/wordprocessingShape" mc:Ignorable="w14 w15 w16se w16cid w16 w16cex w16sdtdh wp14">
   <w:body>
-    <w:p/>
-    <w:p>
-      <w:r>
-        <w:t>1.- Crearemos un bucket S3 llamado dac-archivos-</w:t>
-      </w:r>
-      <w:r>
-        <w:t xml:space="preserve">javier </w:t>
-      </w:r>
-      <w:r>
-        <w:t xml:space="preserve"> tal y como hemos visto en los apuntes</w:t>
-      </w:r>
-    </w:p>
-    <w:p>
-      <w:r>
+    <w:p>
+      <w:pPr>
+        <w:pStyle w:val="Ttulo1"/>
+      </w:pPr>
+      <w:r>
+        <w:t>HOJA01_AWS_03</w:t>
+      </w:r>
+    </w:p>
+    <w:p>
+      <w:pPr>
+        <w:pStyle w:val="Ttulo2"/>
+      </w:pPr>
+      <w:r>
+        <w:t xml:space="preserve">Creación de un </w:t>
+      </w:r>
+      <w:proofErr w:type="spellStart"/>
+      <w:r>
+        <w:t>Bucket</w:t>
+      </w:r>
+      <w:proofErr w:type="spellEnd"/>
+      <w:r>
+        <w:t xml:space="preserve"> S3 en AWS</w:t>
+      </w:r>
+    </w:p>
+    <w:p>
+      <w:pPr>
+        <w:pStyle w:val="Prrafodelista"/>
+        <w:numPr>
+          <w:ilvl w:val="0"/>
+          <w:numId w:val="9"/>
+        </w:numPr>
+        <w:jc w:val="both"/>
+      </w:pPr>
+      <w:r>
+        <w:t xml:space="preserve">En el buscador de AWS introducimos </w:t>
+      </w:r>
+      <w:r>
+        <w:rPr>
+          <w:i/>
+          <w:iCs/>
+        </w:rPr>
+        <w:t>S3</w:t>
+      </w:r>
+      <w:r>
+        <w:t xml:space="preserve"> y seleccionamos</w:t>
+      </w:r>
+      <w:r>
+        <w:t xml:space="preserve"> el servicio</w:t>
+      </w:r>
+      <w:r>
+        <w:t xml:space="preserve">. Una vez en el menú contextual del </w:t>
+      </w:r>
+      <w:proofErr w:type="spellStart"/>
+      <w:r>
+        <w:t>bucket</w:t>
+      </w:r>
+      <w:proofErr w:type="spellEnd"/>
+      <w:r>
+        <w:t xml:space="preserve">, seleccionamos </w:t>
+      </w:r>
+      <w:r>
+        <w:rPr>
+          <w:i/>
+          <w:iCs/>
+        </w:rPr>
+        <w:t>C</w:t>
+      </w:r>
+      <w:r>
+        <w:rPr>
+          <w:i/>
+          <w:iCs/>
+        </w:rPr>
+        <w:t xml:space="preserve">rear </w:t>
+      </w:r>
+      <w:proofErr w:type="spellStart"/>
+      <w:r>
+        <w:rPr>
+          <w:i/>
+          <w:iCs/>
+        </w:rPr>
+        <w:t>bucket</w:t>
+      </w:r>
+      <w:proofErr w:type="spellEnd"/>
+      <w:r>
+        <w:t>.</w:t>
+      </w:r>
+    </w:p>
+    <w:p>
+      <w:pPr>
+        <w:ind w:left="360"/>
+        <w:jc w:val="center"/>
+      </w:pPr>
+      <w:r>
+        <w:rPr>
+          <w:noProof/>
+        </w:rPr>
         <w:drawing>
-          <wp:inline distT="0" distB="0" distL="0" distR="0" wp14:anchorId="5ADC9E7B" wp14:editId="5D860D95">
-            <wp:extent cx="5731510" cy="1698625"/>
-            <wp:effectExtent l="0" t="0" r="2540" b="0"/>
+          <wp:inline distT="0" distB="0" distL="0" distR="0" wp14:anchorId="5ADC9E7B" wp14:editId="045D4B3D">
+            <wp:extent cx="4860000" cy="1440339"/>
+            <wp:effectExtent l="0" t="0" r="0" b="7620"/>
             <wp:docPr id="1182009646" name="Imagen 1"/>
             <wp:cNvGraphicFramePr>
               <a:graphicFrameLocks xmlns:a="http://schemas.openxmlformats.org/drawingml/2006/main" noChangeAspect="1"/>
@@ -40,7 +122,7 @@
                   <pic:spPr>
                     <a:xfrm>
                       <a:off x="0" y="0"/>
-                      <a:ext cx="5731510" cy="1698625"/>
+                      <a:ext cx="4860000" cy="1440339"/>
                     </a:xfrm>
                     <a:prstGeom prst="rect">
                       <a:avLst/>
@@ -53,13 +135,19 @@
         </w:drawing>
       </w:r>
     </w:p>
-    <w:p/>
-    <w:p>
-      <w:r>
+    <w:p>
+      <w:pPr>
+        <w:ind w:left="360"/>
+        <w:jc w:val="center"/>
+      </w:pPr>
+      <w:r>
+        <w:rPr>
+          <w:noProof/>
+        </w:rPr>
         <w:drawing>
-          <wp:inline distT="0" distB="0" distL="0" distR="0" wp14:anchorId="684CFD83" wp14:editId="290A276C">
-            <wp:extent cx="5731510" cy="2604135"/>
-            <wp:effectExtent l="0" t="0" r="2540" b="5715"/>
+          <wp:inline distT="0" distB="0" distL="0" distR="0" wp14:anchorId="684CFD83" wp14:editId="32C21C97">
+            <wp:extent cx="4860000" cy="1470006"/>
+            <wp:effectExtent l="0" t="0" r="0" b="0"/>
             <wp:docPr id="1800535658" name="Imagen 1" descr="Texto&#10;&#10;El contenido generado por IA puede ser incorrecto."/>
             <wp:cNvGraphicFramePr>
               <a:graphicFrameLocks xmlns:a="http://schemas.openxmlformats.org/drawingml/2006/main" noChangeAspect="1"/>
@@ -71,20 +159,27 @@
                     <pic:cNvPr id="1800535658" name="Imagen 1" descr="Texto&#10;&#10;El contenido generado por IA puede ser incorrecto."/>
                     <pic:cNvPicPr/>
                   </pic:nvPicPr>
-                  <pic:blipFill>
+                  <pic:blipFill rotWithShape="1">
                     <a:blip r:embed="rId8"/>
-                    <a:stretch>
-                      <a:fillRect/>
-                    </a:stretch>
+                    <a:srcRect t="14150" b="19278"/>
+                    <a:stretch/>
                   </pic:blipFill>
-                  <pic:spPr>
+                  <pic:spPr bwMode="auto">
                     <a:xfrm>
                       <a:off x="0" y="0"/>
-                      <a:ext cx="5731510" cy="2604135"/>
+                      <a:ext cx="4860000" cy="1470006"/>
                     </a:xfrm>
                     <a:prstGeom prst="rect">
                       <a:avLst/>
                     </a:prstGeom>
+                    <a:ln>
+                      <a:noFill/>
+                    </a:ln>
+                    <a:extLst>
+                      <a:ext uri="{53640926-AAD7-44D8-BBD7-CCE9431645EC}">
+                        <a14:shadowObscured xmlns:a14="http://schemas.microsoft.com/office/drawing/2010/main"/>
+                      </a:ext>
+                    </a:extLst>
                   </pic:spPr>
                 </pic:pic>
               </a:graphicData>
@@ -93,13 +188,89 @@
         </w:drawing>
       </w:r>
     </w:p>
-    <w:p>
-      <w:r>
-        <w:lastRenderedPageBreak/>
+    <w:p/>
+    <w:p>
+      <w:pPr>
+        <w:pStyle w:val="Prrafodelista"/>
+        <w:numPr>
+          <w:ilvl w:val="0"/>
+          <w:numId w:val="9"/>
+        </w:numPr>
+      </w:pPr>
+      <w:r>
+        <w:t xml:space="preserve">Elegiremos el tipo de </w:t>
+      </w:r>
+      <w:proofErr w:type="spellStart"/>
+      <w:r>
+        <w:t>bucket</w:t>
+      </w:r>
+      <w:proofErr w:type="spellEnd"/>
+      <w:r>
+        <w:t xml:space="preserve"> como </w:t>
+      </w:r>
+      <w:r>
+        <w:rPr>
+          <w:b/>
+          <w:bCs/>
+        </w:rPr>
+        <w:t>Uso general</w:t>
+      </w:r>
+      <w:r>
+        <w:t xml:space="preserve"> y estableceremos </w:t>
+      </w:r>
+      <w:proofErr w:type="spellStart"/>
+      <w:r>
+        <w:rPr>
+          <w:b/>
+          <w:bCs/>
+          <w:i/>
+          <w:iCs/>
+        </w:rPr>
+        <w:t>dac</w:t>
+      </w:r>
+      <w:proofErr w:type="spellEnd"/>
+      <w:r>
+        <w:rPr>
+          <w:b/>
+          <w:bCs/>
+          <w:i/>
+          <w:iCs/>
+        </w:rPr>
+        <w:t>-archivos-</w:t>
+      </w:r>
+      <w:proofErr w:type="spellStart"/>
+      <w:r>
+        <w:rPr>
+          <w:b/>
+          <w:bCs/>
+          <w:i/>
+          <w:iCs/>
+        </w:rPr>
+        <w:t>javier</w:t>
+      </w:r>
+      <w:proofErr w:type="spellEnd"/>
+      <w:r>
+        <w:t xml:space="preserve"> como </w:t>
+      </w:r>
+      <w:r>
+        <w:t>nombre</w:t>
+      </w:r>
+      <w:r>
+        <w:t>:</w:t>
+      </w:r>
+    </w:p>
+    <w:p>
+      <w:pPr>
+        <w:jc w:val="center"/>
+      </w:pPr>
+      <w:r>
+        <w:rPr>
+          <w:noProof/>
+        </w:rPr>
         <w:drawing>
-          <wp:inline distT="0" distB="0" distL="0" distR="0" wp14:anchorId="1101E06B" wp14:editId="1EBB8979">
-            <wp:extent cx="5731510" cy="3562350"/>
-            <wp:effectExtent l="0" t="0" r="2540" b="0"/>
+          <wp:inline distT="0" distB="0" distL="0" distR="0" wp14:anchorId="1101E06B" wp14:editId="63979C6E">
+            <wp:extent cx="5236997" cy="3254991"/>
+            <wp:effectExtent l="0" t="0" r="1905" b="3175"/>
             <wp:docPr id="624277530" name="Imagen 1" descr="Interfaz de usuario gráfica, Texto, Aplicación, Correo electrónico&#10;&#10;El contenido generado por IA puede ser incorrecto."/>
             <wp:cNvGraphicFramePr>
               <a:graphicFrameLocks xmlns:a="http://schemas.openxmlformats.org/drawingml/2006/main" noChangeAspect="1"/>
@@ -120,7 +291,7 @@
                   <pic:spPr>
                     <a:xfrm>
                       <a:off x="0" y="0"/>
-                      <a:ext cx="5731510" cy="3562350"/>
+                      <a:ext cx="5256892" cy="3267356"/>
                     </a:xfrm>
                     <a:prstGeom prst="rect">
                       <a:avLst/>
@@ -134,7 +305,56 @@
       </w:r>
     </w:p>
     <w:p>
-      <w:r>
+      <w:pPr>
+        <w:pStyle w:val="Prrafodelista"/>
+        <w:numPr>
+          <w:ilvl w:val="0"/>
+          <w:numId w:val="9"/>
+        </w:numPr>
+      </w:pPr>
+      <w:r>
+        <w:lastRenderedPageBreak/>
+        <w:t xml:space="preserve">Seleccionamos </w:t>
+      </w:r>
+      <w:r>
+        <w:rPr>
+          <w:b/>
+          <w:bCs/>
+          <w:i/>
+          <w:iCs/>
+        </w:rPr>
+        <w:t>ACL deshabilitadas</w:t>
+      </w:r>
+      <w:r>
+        <w:t xml:space="preserve"> en </w:t>
+      </w:r>
+      <w:r>
+        <w:rPr>
+          <w:b/>
+          <w:bCs/>
+        </w:rPr>
+        <w:t>Propiedad de objetos</w:t>
+      </w:r>
+      <w:r>
+        <w:t xml:space="preserve">, de forma que todos los objetos del </w:t>
+      </w:r>
+      <w:proofErr w:type="spellStart"/>
+      <w:r>
+        <w:t>bucket</w:t>
+      </w:r>
+      <w:proofErr w:type="spellEnd"/>
+      <w:r>
+        <w:t xml:space="preserve"> pertenezcan a la cuenta de AWS que lo ha creado.</w:t>
+      </w:r>
+    </w:p>
+    <w:p>
+      <w:pPr>
+        <w:ind w:left="360"/>
+      </w:pPr>
+      <w:r>
+        <w:rPr>
+          <w:noProof/>
+        </w:rPr>
         <w:drawing>
           <wp:inline distT="0" distB="0" distL="0" distR="0" wp14:anchorId="4E39FA81" wp14:editId="089B366E">
             <wp:extent cx="5731510" cy="1959610"/>
@@ -173,8 +393,57 @@
       </w:r>
     </w:p>
     <w:p>
-      <w:r>
-        <w:lastRenderedPageBreak/>
+      <w:pPr>
+        <w:ind w:left="360"/>
+      </w:pPr>
+    </w:p>
+    <w:p>
+      <w:pPr>
+        <w:pStyle w:val="Prrafodelista"/>
+        <w:numPr>
+          <w:ilvl w:val="0"/>
+          <w:numId w:val="9"/>
+        </w:numPr>
+      </w:pPr>
+      <w:r>
+        <w:t xml:space="preserve">En </w:t>
+      </w:r>
+      <w:r>
+        <w:rPr>
+          <w:b/>
+          <w:bCs/>
+        </w:rPr>
+        <w:t>Configuración de bloqueo de acceso público</w:t>
+      </w:r>
+      <w:r>
+        <w:t xml:space="preserve"> desbloqueamos todas las opciones</w:t>
+      </w:r>
+      <w:r>
+        <w:t>, permitiendo el acceso público (</w:t>
+      </w:r>
+      <w:r>
+        <w:t>no recomendable en producción</w:t>
+      </w:r>
+      <w:r>
+        <w:t xml:space="preserve">, pero este </w:t>
+      </w:r>
+      <w:proofErr w:type="spellStart"/>
+      <w:r>
+        <w:t>bucket</w:t>
+      </w:r>
+      <w:proofErr w:type="spellEnd"/>
+      <w:r>
+        <w:t xml:space="preserve"> se usará para aprendizaje):</w:t>
+      </w:r>
+    </w:p>
+    <w:p>
+      <w:pPr>
+        <w:ind w:left="360"/>
+      </w:pPr>
+      <w:r>
+        <w:rPr>
+          <w:noProof/>
+        </w:rPr>
         <w:drawing>
           <wp:inline distT="0" distB="0" distL="0" distR="0" wp14:anchorId="6321E0E7" wp14:editId="0AAD6CB2">
             <wp:extent cx="5731510" cy="4549775"/>
@@ -212,13 +481,53 @@
         </w:drawing>
       </w:r>
     </w:p>
-    <w:p/>
-    <w:p/>
-    <w:p>
-      <w:r>
+    <w:p>
+      <w:pPr>
+        <w:ind w:left="360"/>
+      </w:pPr>
+    </w:p>
+    <w:p>
+      <w:pPr>
+        <w:pStyle w:val="Prrafodelista"/>
+        <w:numPr>
+          <w:ilvl w:val="0"/>
+          <w:numId w:val="9"/>
+        </w:numPr>
+      </w:pPr>
+      <w:r>
+        <w:lastRenderedPageBreak/>
+        <w:t xml:space="preserve">Desactivamos el </w:t>
+      </w:r>
+      <w:r>
+        <w:rPr>
+          <w:b/>
+          <w:bCs/>
+        </w:rPr>
+        <w:t>Control de versiones</w:t>
+      </w:r>
+      <w:r>
+        <w:t xml:space="preserve"> para este </w:t>
+      </w:r>
+      <w:proofErr w:type="spellStart"/>
+      <w:r>
+        <w:t>bucket</w:t>
+      </w:r>
+      <w:proofErr w:type="spellEnd"/>
+      <w:r>
+        <w:t>:</w:t>
+      </w:r>
+    </w:p>
+    <w:p>
+      <w:pPr>
+        <w:ind w:left="360"/>
+      </w:pPr>
+      <w:r>
+        <w:rPr>
+          <w:noProof/>
+        </w:rPr>
         <w:drawing>
-          <wp:inline distT="0" distB="0" distL="0" distR="0" wp14:anchorId="1311FC2A" wp14:editId="06E63A38">
-            <wp:extent cx="5731510" cy="3004185"/>
+          <wp:inline distT="0" distB="0" distL="0" distR="0" wp14:anchorId="1311FC2A" wp14:editId="4B6A2413">
+            <wp:extent cx="5731510" cy="1480782"/>
             <wp:effectExtent l="0" t="0" r="2540" b="5715"/>
             <wp:docPr id="604619292" name="Imagen 1" descr="Interfaz de usuario gráfica, Texto, Aplicación, Correo electrónico&#10;&#10;El contenido generado por IA puede ser incorrecto."/>
             <wp:cNvGraphicFramePr>
@@ -231,20 +540,27 @@
                     <pic:cNvPr id="604619292" name="Imagen 1" descr="Interfaz de usuario gráfica, Texto, Aplicación, Correo electrónico&#10;&#10;El contenido generado por IA puede ser incorrecto."/>
                     <pic:cNvPicPr/>
                   </pic:nvPicPr>
-                  <pic:blipFill>
+                  <pic:blipFill rotWithShape="1">
                     <a:blip r:embed="rId12"/>
-                    <a:stretch>
-                      <a:fillRect/>
-                    </a:stretch>
+                    <a:srcRect b="50709"/>
+                    <a:stretch/>
                   </pic:blipFill>
-                  <pic:spPr>
+                  <pic:spPr bwMode="auto">
                     <a:xfrm>
                       <a:off x="0" y="0"/>
-                      <a:ext cx="5731510" cy="3004185"/>
+                      <a:ext cx="5731510" cy="1480782"/>
                     </a:xfrm>
                     <a:prstGeom prst="rect">
                       <a:avLst/>
                     </a:prstGeom>
+                    <a:ln>
+                      <a:noFill/>
+                    </a:ln>
+                    <a:extLst>
+                      <a:ext uri="{53640926-AAD7-44D8-BBD7-CCE9431645EC}">
+                        <a14:shadowObscured xmlns:a14="http://schemas.microsoft.com/office/drawing/2010/main"/>
+                      </a:ext>
+                    </a:extLst>
                   </pic:spPr>
                 </pic:pic>
               </a:graphicData>
@@ -254,8 +570,45 @@
       </w:r>
     </w:p>
     <w:p>
-      <w:r>
-        <w:lastRenderedPageBreak/>
+      <w:pPr>
+        <w:ind w:left="360"/>
+      </w:pPr>
+    </w:p>
+    <w:p>
+      <w:pPr>
+        <w:pStyle w:val="Prrafodelista"/>
+        <w:numPr>
+          <w:ilvl w:val="0"/>
+          <w:numId w:val="9"/>
+        </w:numPr>
+      </w:pPr>
+      <w:r>
+        <w:t xml:space="preserve">Establecemos el </w:t>
+      </w:r>
+      <w:r>
+        <w:rPr>
+          <w:b/>
+          <w:bCs/>
+        </w:rPr>
+        <w:t>Cifrado predeterminado</w:t>
+      </w:r>
+      <w:r>
+        <w:t xml:space="preserve"> mediante </w:t>
+      </w:r>
+      <w:r>
+        <w:rPr>
+          <w:i/>
+          <w:iCs/>
+        </w:rPr>
+        <w:t>claves administradas de Amazon S3</w:t>
+      </w:r>
+      <w:r>
+        <w:t>:</w:t>
+      </w:r>
+      <w:r>
+        <w:rPr>
+          <w:noProof/>
+        </w:rPr>
         <w:drawing>
           <wp:inline distT="0" distB="0" distL="0" distR="0" wp14:anchorId="38A62AD7" wp14:editId="5411C467">
             <wp:extent cx="5731510" cy="2209800"/>
@@ -294,11 +647,54 @@
       </w:r>
     </w:p>
     <w:p>
-      <w:r>
+      <w:pPr>
+        <w:pStyle w:val="Prrafodelista"/>
+        <w:ind w:left="360"/>
+      </w:pPr>
+    </w:p>
+    <w:p>
+      <w:pPr>
+        <w:pStyle w:val="Prrafodelista"/>
+        <w:numPr>
+          <w:ilvl w:val="0"/>
+          <w:numId w:val="9"/>
+        </w:numPr>
+      </w:pPr>
+      <w:r>
+        <w:t xml:space="preserve">Finalmente, hacemos clic en </w:t>
+      </w:r>
+      <w:r>
+        <w:rPr>
+          <w:i/>
+          <w:iCs/>
+        </w:rPr>
+        <w:t xml:space="preserve">Crear </w:t>
+      </w:r>
+      <w:proofErr w:type="spellStart"/>
+      <w:r>
+        <w:rPr>
+          <w:i/>
+          <w:iCs/>
+        </w:rPr>
+        <w:t>bucket</w:t>
+      </w:r>
+      <w:proofErr w:type="spellEnd"/>
+      <w:r>
+        <w:t>:</w:t>
+      </w:r>
+    </w:p>
+    <w:p>
+      <w:pPr>
+        <w:ind w:left="360"/>
+      </w:pPr>
+      <w:r>
+        <w:rPr>
+          <w:noProof/>
+        </w:rPr>
         <w:drawing>
-          <wp:inline distT="0" distB="0" distL="0" distR="0" wp14:anchorId="5B9CC08F" wp14:editId="20CF9BBE">
-            <wp:extent cx="5731510" cy="982345"/>
-            <wp:effectExtent l="0" t="0" r="2540" b="8255"/>
+          <wp:inline distT="0" distB="0" distL="0" distR="0" wp14:anchorId="5B9CC08F" wp14:editId="08DE8F23">
+            <wp:extent cx="4749421" cy="814021"/>
+            <wp:effectExtent l="0" t="0" r="0" b="5715"/>
             <wp:docPr id="1803464346" name="Imagen 1" descr="Interfaz de usuario gráfica, Texto, Aplicación, Word&#10;&#10;El contenido generado por IA puede ser incorrecto."/>
             <wp:cNvGraphicFramePr>
               <a:graphicFrameLocks xmlns:a="http://schemas.openxmlformats.org/drawingml/2006/main" noChangeAspect="1"/>
@@ -319,7 +715,7 @@
                   <pic:spPr>
                     <a:xfrm>
                       <a:off x="0" y="0"/>
-                      <a:ext cx="5731510" cy="982345"/>
+                      <a:ext cx="4797164" cy="822204"/>
                     </a:xfrm>
                     <a:prstGeom prst="rect">
                       <a:avLst/>
@@ -333,11 +729,17 @@
       </w:r>
     </w:p>
     <w:p>
-      <w:r>
+      <w:pPr>
+        <w:ind w:left="360"/>
+      </w:pPr>
+      <w:r>
+        <w:rPr>
+          <w:noProof/>
+        </w:rPr>
         <w:drawing>
-          <wp:inline distT="0" distB="0" distL="0" distR="0" wp14:anchorId="4ED44AAD" wp14:editId="6182D783">
-            <wp:extent cx="5731510" cy="3099435"/>
-            <wp:effectExtent l="0" t="0" r="2540" b="5715"/>
+          <wp:inline distT="0" distB="0" distL="0" distR="0" wp14:anchorId="4ED44AAD" wp14:editId="327100AD">
+            <wp:extent cx="4804012" cy="2597870"/>
+            <wp:effectExtent l="0" t="0" r="0" b="0"/>
             <wp:docPr id="1161870563" name="Imagen 1" descr="Interfaz de usuario gráfica, Texto, Aplicación, Correo electrónico&#10;&#10;El contenido generado por IA puede ser incorrecto."/>
             <wp:cNvGraphicFramePr>
               <a:graphicFrameLocks xmlns:a="http://schemas.openxmlformats.org/drawingml/2006/main" noChangeAspect="1"/>
@@ -358,7 +760,7 @@
                   <pic:spPr>
                     <a:xfrm>
                       <a:off x="0" y="0"/>
-                      <a:ext cx="5731510" cy="3099435"/>
+                      <a:ext cx="4819456" cy="2606222"/>
                     </a:xfrm>
                     <a:prstGeom prst="rect">
                       <a:avLst/>
@@ -372,13 +774,118 @@
       </w:r>
     </w:p>
     <w:p>
-      <w:r>
-        <w:t>2.- Subiremos las imágenes proporcionadas por el profesor relativas a las películas.</w:t>
-      </w:r>
-    </w:p>
-    <w:p>
+      <w:pPr>
+        <w:pStyle w:val="Ttulo2"/>
+      </w:pPr>
       <w:r>
         <w:lastRenderedPageBreak/>
+        <w:t>Cargar ficheros</w:t>
+      </w:r>
+    </w:p>
+    <w:p>
+      <w:r>
+        <w:t xml:space="preserve">Desde dentro del </w:t>
+      </w:r>
+      <w:proofErr w:type="spellStart"/>
+      <w:r>
+        <w:t>bucket</w:t>
+      </w:r>
+      <w:proofErr w:type="spellEnd"/>
+      <w:r>
+        <w:t xml:space="preserve">, cargamos los ficheros (o carpeta que los contiene) </w:t>
+      </w:r>
+      <w:r>
+        <w:t>relativ</w:t>
+      </w:r>
+      <w:r>
+        <w:t>o</w:t>
+      </w:r>
+      <w:r>
+        <w:t>s a las películas.</w:t>
+      </w:r>
+    </w:p>
+    <w:p>
+      <w:r>
+        <w:rPr>
+          <w:noProof/>
+        </w:rPr>
+        <mc:AlternateContent>
+          <mc:Choice Requires="wps">
+            <w:drawing>
+              <wp:anchor distT="0" distB="0" distL="114300" distR="114300" simplePos="0" relativeHeight="251659264" behindDoc="0" locked="0" layoutInCell="1" allowOverlap="1" wp14:anchorId="457A2E79" wp14:editId="33CA4D35">
+                <wp:simplePos x="0" y="0"/>
+                <wp:positionH relativeFrom="column">
+                  <wp:posOffset>4303869</wp:posOffset>
+                </wp:positionH>
+                <wp:positionV relativeFrom="paragraph">
+                  <wp:posOffset>551180</wp:posOffset>
+                </wp:positionV>
+                <wp:extent cx="1025004" cy="177421"/>
+                <wp:effectExtent l="19050" t="19050" r="22860" b="13335"/>
+                <wp:wrapNone/>
+                <wp:docPr id="4" name="Rectángulo 4"/>
+                <wp:cNvGraphicFramePr/>
+                <a:graphic xmlns:a="http://schemas.openxmlformats.org/drawingml/2006/main">
+                  <a:graphicData uri="http://schemas.microsoft.com/office/word/2010/wordprocessingShape">
+                    <wps:wsp>
+                      <wps:cNvSpPr/>
+                      <wps:spPr>
+                        <a:xfrm>
+                          <a:off x="0" y="0"/>
+                          <a:ext cx="1025004" cy="177421"/>
+                        </a:xfrm>
+                        <a:prstGeom prst="rect">
+                          <a:avLst/>
+                        </a:prstGeom>
+                        <a:noFill/>
+                        <a:ln w="28575">
+                          <a:solidFill>
+                            <a:srgbClr val="FF0000"/>
+                          </a:solidFill>
+                        </a:ln>
+                      </wps:spPr>
+                      <wps:style>
+                        <a:lnRef idx="2">
+                          <a:schemeClr val="accent1">
+                            <a:shade val="50000"/>
+                          </a:schemeClr>
+                        </a:lnRef>
+                        <a:fillRef idx="1">
+                          <a:schemeClr val="accent1"/>
+                        </a:fillRef>
+                        <a:effectRef idx="0">
+                          <a:schemeClr val="accent1"/>
+                        </a:effectRef>
+                        <a:fontRef idx="minor">
+                          <a:schemeClr val="lt1"/>
+                        </a:fontRef>
+                      </wps:style>
+                      <wps:bodyPr rot="0" spcFirstLastPara="0" vertOverflow="overflow" horzOverflow="overflow" vert="horz" wrap="square" lIns="91440" tIns="45720" rIns="91440" bIns="45720" numCol="1" spcCol="0" rtlCol="0" fromWordArt="0" anchor="ctr" anchorCtr="0" forceAA="0" compatLnSpc="1">
+                        <a:prstTxWarp prst="textNoShape">
+                          <a:avLst/>
+                        </a:prstTxWarp>
+                        <a:noAutofit/>
+                      </wps:bodyPr>
+                    </wps:wsp>
+                  </a:graphicData>
+                </a:graphic>
+                <wp14:sizeRelH relativeFrom="margin">
+                  <wp14:pctWidth>0</wp14:pctWidth>
+                </wp14:sizeRelH>
+              </wp:anchor>
+            </w:drawing>
+          </mc:Choice>
+          <mc:Fallback>
+            <w:pict>
+              <v:rect w14:anchorId="40B12FB1" id="Rectángulo 4" o:spid="_x0000_s1026" style="position:absolute;margin-left:338.9pt;margin-top:43.4pt;width:80.7pt;height:13.95pt;z-index:251659264;visibility:visible;mso-wrap-style:square;mso-width-percent:0;mso-wrap-distance-left:9pt;mso-wrap-distance-top:0;mso-wrap-distance-right:9pt;mso-wrap-distance-bottom:0;mso-position-horizontal:absolute;mso-position-horizontal-relative:text;mso-position-vertical:absolute;mso-position-vertical-relative:text;mso-width-percent:0;mso-width-relative:margin;v-text-anchor:middle" o:gfxdata="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" filled="f" strokecolor="red" strokeweight="2.25pt"/>
+            </w:pict>
+          </mc:Fallback>
+        </mc:AlternateContent>
+      </w:r>
+      <w:r>
+        <w:rPr>
+          <w:noProof/>
+        </w:rPr>
         <w:drawing>
           <wp:inline distT="0" distB="0" distL="0" distR="0" wp14:anchorId="1F34E2DE" wp14:editId="3B300D55">
             <wp:extent cx="5731510" cy="2001520"/>
@@ -418,6 +925,86 @@
     </w:p>
     <w:p>
       <w:r>
+        <w:rPr>
+          <w:noProof/>
+        </w:rPr>
+        <mc:AlternateContent>
+          <mc:Choice Requires="wps">
+            <w:drawing>
+              <wp:anchor distT="0" distB="0" distL="114300" distR="114300" simplePos="0" relativeHeight="251661312" behindDoc="0" locked="0" layoutInCell="1" allowOverlap="1" wp14:anchorId="31DA2C32" wp14:editId="1FAE9A86">
+                <wp:simplePos x="0" y="0"/>
+                <wp:positionH relativeFrom="column">
+                  <wp:posOffset>5054126</wp:posOffset>
+                </wp:positionH>
+                <wp:positionV relativeFrom="paragraph">
+                  <wp:posOffset>1045210</wp:posOffset>
+                </wp:positionV>
+                <wp:extent cx="342616" cy="177421"/>
+                <wp:effectExtent l="19050" t="19050" r="19685" b="13335"/>
+                <wp:wrapNone/>
+                <wp:docPr id="5" name="Rectángulo 5"/>
+                <wp:cNvGraphicFramePr/>
+                <a:graphic xmlns:a="http://schemas.openxmlformats.org/drawingml/2006/main">
+                  <a:graphicData uri="http://schemas.microsoft.com/office/word/2010/wordprocessingShape">
+                    <wps:wsp>
+                      <wps:cNvSpPr/>
+                      <wps:spPr>
+                        <a:xfrm>
+                          <a:off x="0" y="0"/>
+                          <a:ext cx="342616" cy="177421"/>
+                        </a:xfrm>
+                        <a:prstGeom prst="rect">
+                          <a:avLst/>
+                        </a:prstGeom>
+                        <a:noFill/>
+                        <a:ln w="28575">
+                          <a:solidFill>
+                            <a:srgbClr val="FF0000"/>
+                          </a:solidFill>
+                        </a:ln>
+                      </wps:spPr>
+                      <wps:style>
+                        <a:lnRef idx="2">
+                          <a:schemeClr val="accent1">
+                            <a:shade val="50000"/>
+                          </a:schemeClr>
+                        </a:lnRef>
+                        <a:fillRef idx="1">
+                          <a:schemeClr val="accent1"/>
+                        </a:fillRef>
+                        <a:effectRef idx="0">
+                          <a:schemeClr val="accent1"/>
+                        </a:effectRef>
+                        <a:fontRef idx="minor">
+                          <a:schemeClr val="lt1"/>
+                        </a:fontRef>
+                      </wps:style>
+                      <wps:bodyPr rot="0" spcFirstLastPara="0" vertOverflow="overflow" horzOverflow="overflow" vert="horz" wrap="square" lIns="91440" tIns="45720" rIns="91440" bIns="45720" numCol="1" spcCol="0" rtlCol="0" fromWordArt="0" anchor="ctr" anchorCtr="0" forceAA="0" compatLnSpc="1">
+                        <a:prstTxWarp prst="textNoShape">
+                          <a:avLst/>
+                        </a:prstTxWarp>
+                        <a:noAutofit/>
+                      </wps:bodyPr>
+                    </wps:wsp>
+                  </a:graphicData>
+                </a:graphic>
+                <wp14:sizeRelH relativeFrom="margin">
+                  <wp14:pctWidth>0</wp14:pctWidth>
+                </wp14:sizeRelH>
+              </wp:anchor>
+            </w:drawing>
+          </mc:Choice>
+          <mc:Fallback>
+            <w:pict>
+              <v:rect w14:anchorId="519F9039" id="Rectángulo 5" o:spid="_x0000_s1026" style="position:absolute;margin-left:397.95pt;margin-top:82.3pt;width:27pt;height:13.95pt;z-index:251661312;visibility:visible;mso-wrap-style:square;mso-width-percent:0;mso-wrap-distance-left:9pt;mso-wrap-distance-top:0;mso-wrap-distance-right:9pt;mso-wrap-distance-bottom:0;mso-position-horizontal:absolute;mso-position-horizontal-relative:text;mso-position-vertical:absolute;mso-position-vertical-relative:text;mso-width-percent:0;mso-width-relative:margin;v-text-anchor:middle" o:gfxdata="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" filled="f" strokecolor="red" strokeweight="2.25pt"/>
+            </w:pict>
+          </mc:Fallback>
+        </mc:AlternateContent>
+      </w:r>
+      <w:r>
+        <w:rPr>
+          <w:noProof/>
+        </w:rPr>
         <w:drawing>
           <wp:inline distT="0" distB="0" distL="0" distR="0" wp14:anchorId="5D396CBD" wp14:editId="5CB82568">
             <wp:extent cx="5731510" cy="1285240"/>
@@ -457,10 +1044,13 @@
     </w:p>
     <w:p>
       <w:r>
+        <w:rPr>
+          <w:noProof/>
+        </w:rPr>
         <w:drawing>
-          <wp:inline distT="0" distB="0" distL="0" distR="0" wp14:anchorId="1485AA7D" wp14:editId="06CF9E76">
-            <wp:extent cx="5731510" cy="664210"/>
-            <wp:effectExtent l="0" t="0" r="2540" b="2540"/>
+          <wp:inline distT="0" distB="0" distL="0" distR="0" wp14:anchorId="1485AA7D" wp14:editId="12A593D4">
+            <wp:extent cx="5827594" cy="675345"/>
+            <wp:effectExtent l="0" t="0" r="1905" b="0"/>
             <wp:docPr id="1673378554" name="Imagen 1"/>
             <wp:cNvGraphicFramePr>
               <a:graphicFrameLocks xmlns:a="http://schemas.openxmlformats.org/drawingml/2006/main" noChangeAspect="1"/>
@@ -481,7 +1071,7 @@
                   <pic:spPr>
                     <a:xfrm>
                       <a:off x="0" y="0"/>
-                      <a:ext cx="5731510" cy="664210"/>
+                      <a:ext cx="5830529" cy="675685"/>
                     </a:xfrm>
                     <a:prstGeom prst="rect">
                       <a:avLst/>
@@ -496,10 +1086,48 @@
     </w:p>
     <w:p>
       <w:r>
+        <w:br w:type="page"/>
+      </w:r>
+    </w:p>
+    <w:p>
+      <w:pPr>
+        <w:pStyle w:val="Ttulo2"/>
+      </w:pPr>
+      <w:r>
+        <w:lastRenderedPageBreak/>
+        <w:t xml:space="preserve">Uso de </w:t>
+      </w:r>
+      <w:r>
+        <w:t xml:space="preserve">las imágenes del </w:t>
+      </w:r>
+      <w:proofErr w:type="spellStart"/>
+      <w:r>
+        <w:t>Bucket</w:t>
+      </w:r>
+      <w:proofErr w:type="spellEnd"/>
+      <w:r>
+        <w:t xml:space="preserve"> en nuestra Base de Datos</w:t>
+      </w:r>
+    </w:p>
+    <w:p>
+      <w:pPr>
+        <w:pStyle w:val="Prrafodelista"/>
+        <w:numPr>
+          <w:ilvl w:val="0"/>
+          <w:numId w:val="10"/>
+        </w:numPr>
+      </w:pPr>
+      <w:r>
+        <w:t>Comprobamos que el acceso público esté desactivado en la pestaña Permisos</w:t>
+      </w:r>
+      <w:r>
+        <w:rPr>
+          <w:noProof/>
+        </w:rPr>
         <w:drawing>
-          <wp:inline distT="0" distB="0" distL="0" distR="0" wp14:anchorId="221B8CB5" wp14:editId="7DFBE2B4">
-            <wp:extent cx="5731510" cy="1160780"/>
-            <wp:effectExtent l="0" t="0" r="2540" b="1270"/>
+          <wp:inline distT="0" distB="0" distL="0" distR="0" wp14:anchorId="5C3B3304" wp14:editId="5C1C1613">
+            <wp:extent cx="5691116" cy="1152599"/>
+            <wp:effectExtent l="0" t="0" r="5080" b="9525"/>
             <wp:docPr id="766683844" name="Imagen 1" descr="Interfaz de usuario gráfica, Texto, Aplicación&#10;&#10;El contenido generado por IA puede ser incorrecto."/>
             <wp:cNvGraphicFramePr>
               <a:graphicFrameLocks xmlns:a="http://schemas.openxmlformats.org/drawingml/2006/main" noChangeAspect="1"/>
@@ -520,7 +1148,7 @@
                   <pic:spPr>
                     <a:xfrm>
                       <a:off x="0" y="0"/>
-                      <a:ext cx="5731510" cy="1160780"/>
+                      <a:ext cx="5714571" cy="1157349"/>
                     </a:xfrm>
                     <a:prstGeom prst="rect">
                       <a:avLst/>
@@ -533,19 +1161,18 @@
         </w:drawing>
       </w:r>
     </w:p>
-    <w:p/>
-    <w:p>
-      <w:r>
-        <w:t>3.- Comprobaremos que el acceso público esté desactivado en la pestaña Permisos</w:t>
-      </w:r>
-    </w:p>
-    <w:p>
-      <w:r>
-        <w:lastRenderedPageBreak/>
+    <w:p>
+      <w:pPr>
+        <w:ind w:left="360"/>
+      </w:pPr>
+      <w:r>
+        <w:rPr>
+          <w:noProof/>
+        </w:rPr>
         <w:drawing>
-          <wp:inline distT="0" distB="0" distL="0" distR="0" wp14:anchorId="3B15C815" wp14:editId="48483D8A">
-            <wp:extent cx="5731510" cy="3365500"/>
-            <wp:effectExtent l="0" t="0" r="2540" b="6350"/>
+          <wp:inline distT="0" distB="0" distL="0" distR="0" wp14:anchorId="3B15C815" wp14:editId="73C0F70C">
+            <wp:extent cx="4776716" cy="2804852"/>
+            <wp:effectExtent l="0" t="0" r="5080" b="0"/>
             <wp:docPr id="197175551" name="Imagen 1" descr="Interfaz de usuario gráfica, Texto, Aplicación, Correo electrónico&#10;&#10;El contenido generado por IA puede ser incorrecto."/>
             <wp:cNvGraphicFramePr>
               <a:graphicFrameLocks xmlns:a="http://schemas.openxmlformats.org/drawingml/2006/main" noChangeAspect="1"/>
@@ -566,7 +1193,7 @@
                   <pic:spPr>
                     <a:xfrm>
                       <a:off x="0" y="0"/>
-                      <a:ext cx="5731510" cy="3365500"/>
+                      <a:ext cx="4782738" cy="2808388"/>
                     </a:xfrm>
                     <a:prstGeom prst="rect">
                       <a:avLst/>
@@ -581,17 +1208,121 @@
     </w:p>
     <w:p/>
     <w:p>
-      <w:r>
-        <w:t>4.- Si probamos a acceder a la URL de uno de los objetos subidos comprobaremos que nos da un error</w:t>
+      <w:pPr>
+        <w:pStyle w:val="Prrafodelista"/>
+        <w:numPr>
+          <w:ilvl w:val="0"/>
+          <w:numId w:val="10"/>
+        </w:numPr>
+      </w:pPr>
+      <w:r>
+        <w:t>Si probamos a acceder a la URL de uno de los objetos subidos</w:t>
+      </w:r>
+      <w:r>
+        <w:t>, nos da</w:t>
+      </w:r>
+      <w:r>
+        <w:t xml:space="preserve"> </w:t>
+      </w:r>
+      <w:r>
+        <w:t>el siguiente</w:t>
+      </w:r>
+      <w:r>
+        <w:t xml:space="preserve"> error</w:t>
       </w:r>
       <w:r>
         <w:t>:</w:t>
       </w:r>
     </w:p>
     <w:p>
-      <w:r>
+      <w:pPr>
+        <w:ind w:left="360"/>
+      </w:pPr>
+      <w:r>
+        <w:rPr>
+          <w:noProof/>
+        </w:rPr>
+        <mc:AlternateContent>
+          <mc:Choice Requires="wps">
+            <w:drawing>
+              <wp:anchor distT="0" distB="0" distL="114300" distR="114300" simplePos="0" relativeHeight="251663360" behindDoc="0" locked="0" layoutInCell="1" allowOverlap="1" wp14:anchorId="50EE4019" wp14:editId="6B691FDA">
+                <wp:simplePos x="0" y="0"/>
+                <wp:positionH relativeFrom="margin">
+                  <wp:posOffset>2694011</wp:posOffset>
+                </wp:positionH>
+                <wp:positionV relativeFrom="paragraph">
+                  <wp:posOffset>418190</wp:posOffset>
+                </wp:positionV>
+                <wp:extent cx="444974" cy="177421"/>
+                <wp:effectExtent l="19050" t="19050" r="12700" b="13335"/>
+                <wp:wrapNone/>
+                <wp:docPr id="6" name="Rectángulo 6"/>
+                <wp:cNvGraphicFramePr/>
+                <a:graphic xmlns:a="http://schemas.openxmlformats.org/drawingml/2006/main">
+                  <a:graphicData uri="http://schemas.microsoft.com/office/word/2010/wordprocessingShape">
+                    <wps:wsp>
+                      <wps:cNvSpPr/>
+                      <wps:spPr>
+                        <a:xfrm>
+                          <a:off x="0" y="0"/>
+                          <a:ext cx="444974" cy="177421"/>
+                        </a:xfrm>
+                        <a:prstGeom prst="rect">
+                          <a:avLst/>
+                        </a:prstGeom>
+                        <a:noFill/>
+                        <a:ln w="28575">
+                          <a:solidFill>
+                            <a:srgbClr val="FF0000"/>
+                          </a:solidFill>
+                        </a:ln>
+                      </wps:spPr>
+                      <wps:style>
+                        <a:lnRef idx="2">
+                          <a:schemeClr val="accent1">
+                            <a:shade val="50000"/>
+                          </a:schemeClr>
+                        </a:lnRef>
+                        <a:fillRef idx="1">
+                          <a:schemeClr val="accent1"/>
+                        </a:fillRef>
+                        <a:effectRef idx="0">
+                          <a:schemeClr val="accent1"/>
+                        </a:effectRef>
+                        <a:fontRef idx="minor">
+                          <a:schemeClr val="lt1"/>
+                        </a:fontRef>
+                      </wps:style>
+                      <wps:bodyPr rot="0" spcFirstLastPara="0" vertOverflow="overflow" horzOverflow="overflow" vert="horz" wrap="square" lIns="91440" tIns="45720" rIns="91440" bIns="45720" numCol="1" spcCol="0" rtlCol="0" fromWordArt="0" anchor="ctr" anchorCtr="0" forceAA="0" compatLnSpc="1">
+                        <a:prstTxWarp prst="textNoShape">
+                          <a:avLst/>
+                        </a:prstTxWarp>
+                        <a:noAutofit/>
+                      </wps:bodyPr>
+                    </wps:wsp>
+                  </a:graphicData>
+                </a:graphic>
+                <wp14:sizeRelH relativeFrom="margin">
+                  <wp14:pctWidth>0</wp14:pctWidth>
+                </wp14:sizeRelH>
+              </wp:anchor>
+            </w:drawing>
+          </mc:Choice>
+          <mc:Fallback>
+            <w:pict>
+              <v:rect w14:anchorId="4FA1A5E2" id="Rectángulo 6" o:spid="_x0000_s1026" style="position:absolute;margin-left:212.15pt;margin-top:32.95pt;width:35.05pt;height:13.95pt;z-index:251663360;visibility:visible;mso-wrap-style:square;mso-width-percent:0;mso-wrap-distance-left:9pt;mso-wrap-distance-top:0;mso-wrap-distance-right:9pt;mso-wrap-distance-bottom:0;mso-position-horizontal:absolute;mso-position-horizontal-relative:margin;mso-position-vertical:absolute;mso-position-vertical-relative:text;mso-width-percent:0;mso-width-relative:margin;v-text-anchor:middle" o:gfxdata="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" filled="f" strokecolor="red" strokeweight="2.25pt">
+                <w10:wrap anchorx="margin"/>
+              </v:rect>
+            </w:pict>
+          </mc:Fallback>
+        </mc:AlternateContent>
+      </w:r>
+      <w:r>
+        <w:rPr>
+          <w:noProof/>
+        </w:rPr>
         <w:drawing>
-          <wp:inline distT="0" distB="0" distL="0" distR="0" wp14:anchorId="5ACFDBBA" wp14:editId="1F2C3EDF">
+          <wp:inline distT="0" distB="0" distL="0" distR="0" wp14:anchorId="5ACFDBBA" wp14:editId="150F20CE">
             <wp:extent cx="5731510" cy="1344295"/>
             <wp:effectExtent l="0" t="0" r="2540" b="8255"/>
             <wp:docPr id="1575362158" name="Imagen 1" descr="Interfaz de usuario gráfica, Texto, Aplicación, Correo electrónico&#10;&#10;El contenido generado por IA puede ser incorrecto."/>
@@ -628,7 +1359,90 @@
       </w:r>
     </w:p>
     <w:p>
-      <w:r>
+      <w:pPr>
+        <w:ind w:left="360"/>
+      </w:pPr>
+      <w:r>
+        <w:rPr>
+          <w:noProof/>
+        </w:rPr>
+        <mc:AlternateContent>
+          <mc:Choice Requires="wps">
+            <w:drawing>
+              <wp:anchor distT="0" distB="0" distL="114300" distR="114300" simplePos="0" relativeHeight="251665408" behindDoc="0" locked="0" layoutInCell="1" allowOverlap="1" wp14:anchorId="437EA59D" wp14:editId="277861C9">
+                <wp:simplePos x="0" y="0"/>
+                <wp:positionH relativeFrom="column">
+                  <wp:posOffset>1063104</wp:posOffset>
+                </wp:positionH>
+                <wp:positionV relativeFrom="paragraph">
+                  <wp:posOffset>45853</wp:posOffset>
+                </wp:positionV>
+                <wp:extent cx="3154054" cy="177421"/>
+                <wp:effectExtent l="19050" t="19050" r="27305" b="13335"/>
+                <wp:wrapNone/>
+                <wp:docPr id="7" name="Rectángulo 7"/>
+                <wp:cNvGraphicFramePr/>
+                <a:graphic xmlns:a="http://schemas.openxmlformats.org/drawingml/2006/main">
+                  <a:graphicData uri="http://schemas.microsoft.com/office/word/2010/wordprocessingShape">
+                    <wps:wsp>
+                      <wps:cNvSpPr/>
+                      <wps:spPr>
+                        <a:xfrm>
+                          <a:off x="0" y="0"/>
+                          <a:ext cx="3154054" cy="177421"/>
+                        </a:xfrm>
+                        <a:prstGeom prst="rect">
+                          <a:avLst/>
+                        </a:prstGeom>
+                        <a:noFill/>
+                        <a:ln w="28575">
+                          <a:solidFill>
+                            <a:srgbClr val="FF0000"/>
+                          </a:solidFill>
+                        </a:ln>
+                      </wps:spPr>
+                      <wps:style>
+                        <a:lnRef idx="2">
+                          <a:schemeClr val="accent1">
+                            <a:shade val="50000"/>
+                          </a:schemeClr>
+                        </a:lnRef>
+                        <a:fillRef idx="1">
+                          <a:schemeClr val="accent1"/>
+                        </a:fillRef>
+                        <a:effectRef idx="0">
+                          <a:schemeClr val="accent1"/>
+                        </a:effectRef>
+                        <a:fontRef idx="minor">
+                          <a:schemeClr val="lt1"/>
+                        </a:fontRef>
+                      </wps:style>
+                      <wps:bodyPr rot="0" spcFirstLastPara="0" vertOverflow="overflow" horzOverflow="overflow" vert="horz" wrap="square" lIns="91440" tIns="45720" rIns="91440" bIns="45720" numCol="1" spcCol="0" rtlCol="0" fromWordArt="0" anchor="ctr" anchorCtr="0" forceAA="0" compatLnSpc="1">
+                        <a:prstTxWarp prst="textNoShape">
+                          <a:avLst/>
+                        </a:prstTxWarp>
+                        <a:noAutofit/>
+                      </wps:bodyPr>
+                    </wps:wsp>
+                  </a:graphicData>
+                </a:graphic>
+                <wp14:sizeRelH relativeFrom="margin">
+                  <wp14:pctWidth>0</wp14:pctWidth>
+                </wp14:sizeRelH>
+              </wp:anchor>
+            </w:drawing>
+          </mc:Choice>
+          <mc:Fallback>
+            <w:pict>
+              <v:rect w14:anchorId="497AAC44" id="Rectángulo 7" o:spid="_x0000_s1026" style="position:absolute;margin-left:83.7pt;margin-top:3.6pt;width:248.35pt;height:13.95pt;z-index:251665408;visibility:visible;mso-wrap-style:square;mso-width-percent:0;mso-wrap-distance-left:9pt;mso-wrap-distance-top:0;mso-wrap-distance-right:9pt;mso-wrap-distance-bottom:0;mso-position-horizontal:absolute;mso-position-horizontal-relative:text;mso-position-vertical:absolute;mso-position-vertical-relative:text;mso-width-percent:0;mso-width-relative:margin;v-text-anchor:middle" o:gfxdata="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" filled="f" strokecolor="red" strokeweight="2.25pt"/>
+            </w:pict>
+          </mc:Fallback>
+        </mc:AlternateContent>
+      </w:r>
+      <w:r>
+        <w:rPr>
+          <w:noProof/>
+        </w:rPr>
         <w:drawing>
           <wp:inline distT="0" distB="0" distL="0" distR="0" wp14:anchorId="7C1FA45A" wp14:editId="28F21F59">
             <wp:extent cx="5731510" cy="1759585"/>
@@ -669,6 +1483,43 @@
     <w:p>
       <w:r>
         <w:lastRenderedPageBreak/>
+        <w:t xml:space="preserve">Para evitar dicho error, debemos añadir una nueva </w:t>
+      </w:r>
+      <w:r>
+        <w:rPr>
+          <w:b/>
+          <w:bCs/>
+        </w:rPr>
+        <w:t xml:space="preserve">política de </w:t>
+      </w:r>
+      <w:proofErr w:type="spellStart"/>
+      <w:r>
+        <w:rPr>
+          <w:b/>
+          <w:bCs/>
+        </w:rPr>
+        <w:t>bucket</w:t>
+      </w:r>
+      <w:proofErr w:type="spellEnd"/>
+      <w:r>
+        <w:t xml:space="preserve"> (desde la pestaña </w:t>
+      </w:r>
+      <w:r>
+        <w:rPr>
+          <w:b/>
+          <w:bCs/>
+        </w:rPr>
+        <w:t>Permisos</w:t>
+      </w:r>
+      <w:r>
+        <w:t>):</w:t>
+      </w:r>
+    </w:p>
+    <w:p>
+      <w:r>
+        <w:rPr>
+          <w:noProof/>
+        </w:rPr>
         <w:drawing>
           <wp:inline distT="0" distB="0" distL="0" distR="0" wp14:anchorId="7AAB9AB8" wp14:editId="3BD7E5E6">
             <wp:extent cx="5731510" cy="2239645"/>
@@ -706,12 +1557,316 @@
         </w:drawing>
       </w:r>
     </w:p>
-    <w:p>
-      <w:r>
+    <w:tbl>
+      <w:tblPr>
+        <w:tblStyle w:val="Tablaconcuadrcula"/>
+        <w:tblW w:w="0" w:type="auto"/>
+        <w:tblLook w:val="04A0" w:firstRow="1" w:lastRow="0" w:firstColumn="1" w:lastColumn="0" w:noHBand="0" w:noVBand="1"/>
+      </w:tblPr>
+      <w:tblGrid>
+        <w:gridCol w:w="9016"/>
+      </w:tblGrid>
+      <w:tr>
+        <w:tc>
+          <w:tcPr>
+            <w:tcW w:w="9016" w:type="dxa"/>
+          </w:tcPr>
+          <w:p>
+            <w:pPr>
+              <w:rPr>
+                <w:lang w:val="en-US"/>
+              </w:rPr>
+            </w:pPr>
+            <w:r>
+              <w:rPr>
+                <w:lang w:val="en-US"/>
+              </w:rPr>
+              <w:t xml:space="preserve">{ </w:t>
+            </w:r>
+          </w:p>
+          <w:p>
+            <w:pPr>
+              <w:rPr>
+                <w:lang w:val="en-US"/>
+              </w:rPr>
+            </w:pPr>
+            <w:r>
+              <w:rPr>
+                <w:lang w:val="en-US"/>
+              </w:rPr>
+              <w:t xml:space="preserve">  </w:t>
+            </w:r>
+            <w:r>
+              <w:rPr>
+                <w:lang w:val="en-US"/>
+              </w:rPr>
+              <w:t>"Version": "2012-10-17",</w:t>
+            </w:r>
+          </w:p>
+          <w:p>
+            <w:pPr>
+              <w:rPr>
+                <w:lang w:val="en-US"/>
+              </w:rPr>
+            </w:pPr>
+            <w:r>
+              <w:rPr>
+                <w:lang w:val="en-US"/>
+              </w:rPr>
+              <w:t xml:space="preserve">  </w:t>
+            </w:r>
+            <w:r>
+              <w:rPr>
+                <w:lang w:val="en-US"/>
+              </w:rPr>
+              <w:t>"Statement": [</w:t>
+            </w:r>
+          </w:p>
+          <w:p>
+            <w:pPr>
+              <w:rPr>
+                <w:lang w:val="en-US"/>
+              </w:rPr>
+            </w:pPr>
+            <w:r>
+              <w:rPr>
+                <w:lang w:val="en-US"/>
+              </w:rPr>
+              <w:t xml:space="preserve">    </w:t>
+            </w:r>
+            <w:r>
+              <w:rPr>
+                <w:lang w:val="en-US"/>
+              </w:rPr>
+              <w:t>{</w:t>
+            </w:r>
+          </w:p>
+          <w:p>
+            <w:pPr>
+              <w:rPr>
+                <w:lang w:val="en-US"/>
+              </w:rPr>
+            </w:pPr>
+            <w:r>
+              <w:rPr>
+                <w:lang w:val="en-US"/>
+              </w:rPr>
+              <w:t xml:space="preserve">      </w:t>
+            </w:r>
+            <w:r>
+              <w:rPr>
+                <w:lang w:val="en-US"/>
+              </w:rPr>
+              <w:t>"Sid": "</w:t>
+            </w:r>
+            <w:proofErr w:type="spellStart"/>
+            <w:r>
+              <w:rPr>
+                <w:lang w:val="en-US"/>
+              </w:rPr>
+              <w:t>PublicReadGetObject</w:t>
+            </w:r>
+            <w:proofErr w:type="spellEnd"/>
+            <w:r>
+              <w:rPr>
+                <w:lang w:val="en-US"/>
+              </w:rPr>
+              <w:t>",</w:t>
+            </w:r>
+          </w:p>
+          <w:p>
+            <w:pPr>
+              <w:rPr>
+                <w:lang w:val="en-US"/>
+              </w:rPr>
+            </w:pPr>
+            <w:r>
+              <w:rPr>
+                <w:lang w:val="en-US"/>
+              </w:rPr>
+              <w:t xml:space="preserve">      </w:t>
+            </w:r>
+            <w:r>
+              <w:rPr>
+                <w:lang w:val="en-US"/>
+              </w:rPr>
+              <w:t>"Effect": "Allow",</w:t>
+            </w:r>
+          </w:p>
+          <w:p>
+            <w:pPr>
+              <w:rPr>
+                <w:lang w:val="en-US"/>
+              </w:rPr>
+            </w:pPr>
+            <w:r>
+              <w:rPr>
+                <w:lang w:val="en-US"/>
+              </w:rPr>
+              <w:t xml:space="preserve">      </w:t>
+            </w:r>
+            <w:r>
+              <w:rPr>
+                <w:lang w:val="en-US"/>
+              </w:rPr>
+              <w:t>"Principal": "*",</w:t>
+            </w:r>
+          </w:p>
+          <w:p>
+            <w:pPr>
+              <w:rPr>
+                <w:lang w:val="en-US"/>
+              </w:rPr>
+            </w:pPr>
+            <w:r>
+              <w:rPr>
+                <w:lang w:val="en-US"/>
+              </w:rPr>
+              <w:t xml:space="preserve">      </w:t>
+            </w:r>
+            <w:r>
+              <w:rPr>
+                <w:lang w:val="en-US"/>
+              </w:rPr>
+              <w:t>"Action": "s</w:t>
+            </w:r>
+            <w:proofErr w:type="gramStart"/>
+            <w:r>
+              <w:rPr>
+                <w:lang w:val="en-US"/>
+              </w:rPr>
+              <w:t>3:GetObject</w:t>
+            </w:r>
+            <w:proofErr w:type="gramEnd"/>
+            <w:r>
+              <w:rPr>
+                <w:lang w:val="en-US"/>
+              </w:rPr>
+              <w:t>",</w:t>
+            </w:r>
+          </w:p>
+          <w:p>
+            <w:pPr>
+              <w:rPr>
+                <w:lang w:val="en-US"/>
+              </w:rPr>
+            </w:pPr>
+            <w:r>
+              <w:rPr>
+                <w:lang w:val="en-US"/>
+              </w:rPr>
+              <w:t xml:space="preserve">      </w:t>
+            </w:r>
+            <w:r>
+              <w:rPr>
+                <w:lang w:val="en-US"/>
+              </w:rPr>
+              <w:t>"Resource": "</w:t>
+            </w:r>
+            <w:proofErr w:type="gramStart"/>
+            <w:r>
+              <w:rPr>
+                <w:lang w:val="en-US"/>
+              </w:rPr>
+              <w:t>arn:aws</w:t>
+            </w:r>
+            <w:proofErr w:type="gramEnd"/>
+            <w:r>
+              <w:rPr>
+                <w:lang w:val="en-US"/>
+              </w:rPr>
+              <w:t>:s3:::NOMBRE-BUCKET/*"</w:t>
+            </w:r>
+          </w:p>
+          <w:p>
+            <w:pPr>
+              <w:rPr>
+                <w:lang w:val="en-US"/>
+              </w:rPr>
+            </w:pPr>
+            <w:r>
+              <w:rPr>
+                <w:lang w:val="en-US"/>
+              </w:rPr>
+              <w:t xml:space="preserve">    </w:t>
+            </w:r>
+            <w:r>
+              <w:rPr>
+                <w:lang w:val="en-US"/>
+              </w:rPr>
+              <w:t>}</w:t>
+            </w:r>
+          </w:p>
+          <w:p>
+            <w:pPr>
+              <w:rPr>
+                <w:lang w:val="en-US"/>
+              </w:rPr>
+            </w:pPr>
+            <w:r>
+              <w:rPr>
+                <w:lang w:val="en-US"/>
+              </w:rPr>
+              <w:t xml:space="preserve">  </w:t>
+            </w:r>
+            <w:r>
+              <w:rPr>
+                <w:lang w:val="en-US"/>
+              </w:rPr>
+              <w:t>]</w:t>
+            </w:r>
+          </w:p>
+          <w:p>
+            <w:pPr>
+              <w:rPr>
+                <w:lang w:val="en-US"/>
+              </w:rPr>
+            </w:pPr>
+            <w:r>
+              <w:rPr>
+                <w:lang w:val="en-US"/>
+              </w:rPr>
+              <w:t>}</w:t>
+            </w:r>
+          </w:p>
+        </w:tc>
+      </w:tr>
+    </w:tbl>
+    <w:p>
+      <w:pPr>
+        <w:rPr>
+          <w:lang w:val="en-US"/>
+        </w:rPr>
+      </w:pPr>
+    </w:p>
+    <w:p>
+      <w:r>
+        <w:t>Una vez añadida la p</w:t>
+      </w:r>
+      <w:r>
+        <w:t xml:space="preserve">olítica, deberíamos ser capaces de ver las imágenes desde la URL del objeto del </w:t>
+      </w:r>
+      <w:proofErr w:type="spellStart"/>
+      <w:r>
+        <w:t>bucket</w:t>
+      </w:r>
+      <w:proofErr w:type="spellEnd"/>
+      <w:r>
+        <w:t>:</w:t>
+      </w:r>
+    </w:p>
+    <w:p>
+      <w:pPr>
+        <w:jc w:val="center"/>
+      </w:pPr>
+      <w:r>
+        <w:rPr>
+          <w:noProof/>
+        </w:rPr>
         <w:drawing>
-          <wp:inline distT="0" distB="0" distL="0" distR="0" wp14:anchorId="0B9CC7C1" wp14:editId="1F4258BD">
-            <wp:extent cx="5731510" cy="2950845"/>
-            <wp:effectExtent l="0" t="0" r="2540" b="1905"/>
+          <wp:inline distT="0" distB="0" distL="0" distR="0" wp14:anchorId="0B9CC7C1" wp14:editId="26068ACF">
+            <wp:extent cx="5281684" cy="2719254"/>
+            <wp:effectExtent l="0" t="0" r="0" b="5080"/>
             <wp:docPr id="308249258" name="Imagen 1" descr="Texto&#10;&#10;El contenido generado por IA puede ser incorrecto."/>
             <wp:cNvGraphicFramePr>
               <a:graphicFrameLocks xmlns:a="http://schemas.openxmlformats.org/drawingml/2006/main" noChangeAspect="1"/>
@@ -732,7 +1887,7 @@
                   <pic:spPr>
                     <a:xfrm>
                       <a:off x="0" y="0"/>
-                      <a:ext cx="5731510" cy="2950845"/>
+                      <a:ext cx="5286856" cy="2721917"/>
                     </a:xfrm>
                     <a:prstGeom prst="rect">
                       <a:avLst/>
@@ -745,9 +1900,747 @@
         </w:drawing>
       </w:r>
     </w:p>
+    <w:p>
+      <w:pPr>
+        <w:pStyle w:val="Prrafodelista"/>
+        <w:numPr>
+          <w:ilvl w:val="0"/>
+          <w:numId w:val="10"/>
+        </w:numPr>
+      </w:pPr>
+      <w:r>
+        <w:lastRenderedPageBreak/>
+        <w:t xml:space="preserve">Desde la terminal de nuestra instancia EC2, editaremos el fichero </w:t>
+      </w:r>
+      <w:r>
+        <w:t>/</w:t>
+      </w:r>
+      <w:proofErr w:type="spellStart"/>
+      <w:r>
+        <w:t>var</w:t>
+      </w:r>
+      <w:proofErr w:type="spellEnd"/>
+      <w:r>
+        <w:t>/www/</w:t>
+      </w:r>
+      <w:proofErr w:type="spellStart"/>
+      <w:r>
+        <w:t>html</w:t>
+      </w:r>
+      <w:proofErr w:type="spellEnd"/>
+      <w:r>
+        <w:t>/cine/</w:t>
+      </w:r>
+      <w:proofErr w:type="spellStart"/>
+      <w:r>
+        <w:t>index.php</w:t>
+      </w:r>
+      <w:proofErr w:type="spellEnd"/>
+      <w:r>
+        <w:t xml:space="preserve"> para que la etiqueta &lt;</w:t>
+      </w:r>
+      <w:proofErr w:type="spellStart"/>
+      <w:r>
+        <w:t>img</w:t>
+      </w:r>
+      <w:proofErr w:type="spellEnd"/>
+      <w:r>
+        <w:t xml:space="preserve">&gt; apunte a las imágenes subidas a nuestro </w:t>
+      </w:r>
+      <w:proofErr w:type="spellStart"/>
+      <w:r>
+        <w:t>bucket</w:t>
+      </w:r>
+      <w:proofErr w:type="spellEnd"/>
+      <w:r>
+        <w:t xml:space="preserve"> S3:</w:t>
+      </w:r>
+    </w:p>
+    <w:p>
+      <w:pPr>
+        <w:ind w:left="360"/>
+      </w:pPr>
+      <w:r>
+        <w:rPr>
+          <w:noProof/>
+        </w:rPr>
+        <w:drawing>
+          <wp:inline distT="0" distB="0" distL="0" distR="0" wp14:anchorId="382B331F" wp14:editId="04DD97CA">
+            <wp:extent cx="5731510" cy="1078230"/>
+            <wp:effectExtent l="0" t="0" r="2540" b="7620"/>
+            <wp:docPr id="2" name="Imagen 2"/>
+            <wp:cNvGraphicFramePr>
+              <a:graphicFrameLocks xmlns:a="http://schemas.openxmlformats.org/drawingml/2006/main" noChangeAspect="1"/>
+            </wp:cNvGraphicFramePr>
+            <a:graphic xmlns:a="http://schemas.openxmlformats.org/drawingml/2006/main">
+              <a:graphicData uri="http://schemas.openxmlformats.org/drawingml/2006/picture">
+                <pic:pic xmlns:pic="http://schemas.openxmlformats.org/drawingml/2006/picture">
+                  <pic:nvPicPr>
+                    <pic:cNvPr id="1" name=""/>
+                    <pic:cNvPicPr/>
+                  </pic:nvPicPr>
+                  <pic:blipFill>
+                    <a:blip r:embed="rId25"/>
+                    <a:stretch>
+                      <a:fillRect/>
+                    </a:stretch>
+                  </pic:blipFill>
+                  <pic:spPr>
+                    <a:xfrm>
+                      <a:off x="0" y="0"/>
+                      <a:ext cx="5731510" cy="1078230"/>
+                    </a:xfrm>
+                    <a:prstGeom prst="rect">
+                      <a:avLst/>
+                    </a:prstGeom>
+                  </pic:spPr>
+                </pic:pic>
+              </a:graphicData>
+            </a:graphic>
+          </wp:inline>
+        </w:drawing>
+      </w:r>
+    </w:p>
+    <w:p>
+      <w:pPr>
+        <w:ind w:left="360"/>
+      </w:pPr>
+      <w:r>
+        <w:rPr>
+          <w:noProof/>
+        </w:rPr>
+        <w:drawing>
+          <wp:inline distT="0" distB="0" distL="0" distR="0" wp14:anchorId="62CAFC7D" wp14:editId="356A25FB">
+            <wp:extent cx="5731510" cy="3987800"/>
+            <wp:effectExtent l="0" t="0" r="2540" b="0"/>
+            <wp:docPr id="1" name="Imagen 1"/>
+            <wp:cNvGraphicFramePr>
+              <a:graphicFrameLocks xmlns:a="http://schemas.openxmlformats.org/drawingml/2006/main" noChangeAspect="1"/>
+            </wp:cNvGraphicFramePr>
+            <a:graphic xmlns:a="http://schemas.openxmlformats.org/drawingml/2006/main">
+              <a:graphicData uri="http://schemas.openxmlformats.org/drawingml/2006/picture">
+                <pic:pic xmlns:pic="http://schemas.openxmlformats.org/drawingml/2006/picture">
+                  <pic:nvPicPr>
+                    <pic:cNvPr id="1" name=""/>
+                    <pic:cNvPicPr/>
+                  </pic:nvPicPr>
+                  <pic:blipFill>
+                    <a:blip r:embed="rId26"/>
+                    <a:stretch>
+                      <a:fillRect/>
+                    </a:stretch>
+                  </pic:blipFill>
+                  <pic:spPr>
+                    <a:xfrm>
+                      <a:off x="0" y="0"/>
+                      <a:ext cx="5731510" cy="3987800"/>
+                    </a:xfrm>
+                    <a:prstGeom prst="rect">
+                      <a:avLst/>
+                    </a:prstGeom>
+                  </pic:spPr>
+                </pic:pic>
+              </a:graphicData>
+            </a:graphic>
+          </wp:inline>
+        </w:drawing>
+      </w:r>
+    </w:p>
+    <w:p>
+      <w:pPr>
+        <w:ind w:left="360"/>
+      </w:pPr>
+      <w:r>
+        <w:t xml:space="preserve">Al estar dentro de una carpeta dentro del contenedor s3, habrá que indicarlo en la ruta </w:t>
+      </w:r>
+      <w:proofErr w:type="spellStart"/>
+      <w:r>
+        <w:t>src</w:t>
+      </w:r>
+      <w:proofErr w:type="spellEnd"/>
+      <w:r>
+        <w:t>:</w:t>
+      </w:r>
+    </w:p>
+    <w:p>
+      <w:pPr>
+        <w:ind w:left="360"/>
+        <w:jc w:val="center"/>
+        <w:rPr>
+          <w:sz w:val="20"/>
+          <w:szCs w:val="20"/>
+          <w:lang w:val="en-US"/>
+        </w:rPr>
+      </w:pPr>
+      <w:proofErr w:type="spellStart"/>
+      <w:r>
+        <w:rPr>
+          <w:sz w:val="20"/>
+          <w:szCs w:val="20"/>
+          <w:lang w:val="en-US"/>
+        </w:rPr>
+        <w:t>s</w:t>
+      </w:r>
+      <w:r>
+        <w:rPr>
+          <w:sz w:val="20"/>
+          <w:szCs w:val="20"/>
+          <w:lang w:val="en-US"/>
+        </w:rPr>
+        <w:t>rc</w:t>
+      </w:r>
+      <w:proofErr w:type="spellEnd"/>
+      <w:r>
+        <w:rPr>
+          <w:sz w:val="20"/>
+          <w:szCs w:val="20"/>
+          <w:lang w:val="en-US"/>
+        </w:rPr>
+        <w:t xml:space="preserve"> </w:t>
+      </w:r>
+      <w:r>
+        <w:rPr>
+          <w:sz w:val="20"/>
+          <w:szCs w:val="20"/>
+          <w:lang w:val="en-US"/>
+        </w:rPr>
+        <w:t>=</w:t>
+      </w:r>
+      <w:r>
+        <w:rPr>
+          <w:sz w:val="20"/>
+          <w:szCs w:val="20"/>
+          <w:lang w:val="en-US"/>
+        </w:rPr>
+        <w:t xml:space="preserve"> </w:t>
+      </w:r>
+      <w:r>
+        <w:rPr>
+          <w:sz w:val="20"/>
+          <w:szCs w:val="20"/>
+          <w:lang w:val="en-US"/>
+        </w:rPr>
+        <w:t>https://</w:t>
+      </w:r>
+      <w:r>
+        <w:rPr>
+          <w:b/>
+          <w:bCs/>
+          <w:sz w:val="20"/>
+          <w:szCs w:val="20"/>
+          <w:lang w:val="en-US"/>
+        </w:rPr>
+        <w:t>TU-BUCKET</w:t>
+      </w:r>
+      <w:r>
+        <w:rPr>
+          <w:sz w:val="20"/>
+          <w:szCs w:val="20"/>
+          <w:lang w:val="en-US"/>
+        </w:rPr>
+        <w:t>.s3.us-east-1.amazonaws.com/</w:t>
+      </w:r>
+      <w:r>
+        <w:rPr>
+          <w:b/>
+          <w:bCs/>
+          <w:sz w:val="20"/>
+          <w:szCs w:val="20"/>
+          <w:lang w:val="en-US"/>
+        </w:rPr>
+        <w:t>CARPETA/</w:t>
+      </w:r>
+      <w:proofErr w:type="gramStart"/>
+      <w:r>
+        <w:rPr>
+          <w:sz w:val="20"/>
+          <w:szCs w:val="20"/>
+          <w:lang w:val="en-US"/>
+        </w:rPr>
+        <w:t>&lt;?=</w:t>
+      </w:r>
+      <w:proofErr w:type="gramEnd"/>
+      <w:r>
+        <w:rPr>
+          <w:sz w:val="20"/>
+          <w:szCs w:val="20"/>
+          <w:lang w:val="en-US"/>
+        </w:rPr>
+        <w:t xml:space="preserve"> </w:t>
+      </w:r>
+      <w:proofErr w:type="spellStart"/>
+      <w:r>
+        <w:rPr>
+          <w:sz w:val="20"/>
+          <w:szCs w:val="20"/>
+          <w:lang w:val="en-US"/>
+        </w:rPr>
+        <w:t>htmlspecialchars</w:t>
+      </w:r>
+      <w:proofErr w:type="spellEnd"/>
+      <w:r>
+        <w:rPr>
+          <w:sz w:val="20"/>
+          <w:szCs w:val="20"/>
+          <w:lang w:val="en-US"/>
+        </w:rPr>
+        <w:t>($fila['id']) ?&gt;.jpg</w:t>
+      </w:r>
+    </w:p>
+    <w:tbl>
+      <w:tblPr>
+        <w:tblStyle w:val="Tablaconcuadrcula"/>
+        <w:tblW w:w="0" w:type="auto"/>
+        <w:tblLook w:val="04A0" w:firstRow="1" w:lastRow="0" w:firstColumn="1" w:lastColumn="0" w:noHBand="0" w:noVBand="1"/>
+      </w:tblPr>
+      <w:tblGrid>
+        <w:gridCol w:w="9016"/>
+      </w:tblGrid>
+      <w:tr>
+        <w:tc>
+          <w:tcPr>
+            <w:tcW w:w="9016" w:type="dxa"/>
+          </w:tcPr>
+          <w:p>
+            <w:pPr>
+              <w:rPr>
+                <w:rFonts w:ascii="Consolas" w:hAnsi="Consolas"/>
+                <w:sz w:val="20"/>
+                <w:szCs w:val="20"/>
+                <w:lang w:val="en-US"/>
+              </w:rPr>
+            </w:pPr>
+            <w:r>
+              <w:rPr>
+                <w:rFonts w:ascii="Consolas" w:hAnsi="Consolas"/>
+                <w:sz w:val="20"/>
+                <w:szCs w:val="20"/>
+                <w:lang w:val="en-US"/>
+              </w:rPr>
+              <w:t>&lt;td&gt;</w:t>
+            </w:r>
+          </w:p>
+          <w:p>
+            <w:pPr>
+              <w:rPr>
+                <w:rFonts w:ascii="Consolas" w:hAnsi="Consolas"/>
+                <w:sz w:val="20"/>
+                <w:szCs w:val="20"/>
+                <w:lang w:val="en-US"/>
+              </w:rPr>
+            </w:pPr>
+            <w:r>
+              <w:rPr>
+                <w:rFonts w:ascii="Consolas" w:hAnsi="Consolas"/>
+                <w:sz w:val="20"/>
+                <w:szCs w:val="20"/>
+                <w:lang w:val="en-US"/>
+              </w:rPr>
+              <w:t xml:space="preserve">    </w:t>
+            </w:r>
+            <w:r>
+              <w:rPr>
+                <w:rFonts w:ascii="Consolas" w:hAnsi="Consolas"/>
+                <w:sz w:val="20"/>
+                <w:szCs w:val="20"/>
+                <w:lang w:val="en-US"/>
+              </w:rPr>
+              <w:t>&lt;</w:t>
+            </w:r>
+            <w:proofErr w:type="spellStart"/>
+            <w:r>
+              <w:rPr>
+                <w:rFonts w:ascii="Consolas" w:hAnsi="Consolas"/>
+                <w:sz w:val="20"/>
+                <w:szCs w:val="20"/>
+                <w:lang w:val="en-US"/>
+              </w:rPr>
+              <w:t>img</w:t>
+            </w:r>
+            <w:proofErr w:type="spellEnd"/>
+          </w:p>
+          <w:p>
+            <w:pPr>
+              <w:spacing w:line="278" w:lineRule="auto"/>
+              <w:ind w:left="709"/>
+              <w:rPr>
+                <w:rFonts w:ascii="Consolas" w:hAnsi="Consolas"/>
+                <w:sz w:val="20"/>
+                <w:szCs w:val="20"/>
+                <w:lang w:val="en-US"/>
+              </w:rPr>
+            </w:pPr>
+            <w:r>
+              <w:rPr>
+                <w:rFonts w:ascii="Consolas" w:hAnsi="Consolas"/>
+                <w:sz w:val="16"/>
+                <w:szCs w:val="16"/>
+                <w:lang w:val="en-US"/>
+              </w:rPr>
+              <w:t>src=</w:t>
+            </w:r>
+            <w:r>
+              <w:rPr>
+                <w:rFonts w:ascii="Consolas" w:hAnsi="Consolas"/>
+                <w:sz w:val="16"/>
+                <w:szCs w:val="16"/>
+                <w:lang w:val="en-US"/>
+              </w:rPr>
+              <w:t>https://TU-BUCKET.s3.us-east-1.amazonaws.com//NOMBRE-CARPETA/</w:t>
+            </w:r>
+            <w:proofErr w:type="gramStart"/>
+            <w:r>
+              <w:rPr>
+                <w:rFonts w:ascii="Consolas" w:hAnsi="Consolas"/>
+                <w:sz w:val="16"/>
+                <w:szCs w:val="16"/>
+                <w:lang w:val="en-US"/>
+              </w:rPr>
+              <w:t>&lt;?=</w:t>
+            </w:r>
+            <w:proofErr w:type="gramEnd"/>
+            <w:r>
+              <w:rPr>
+                <w:rFonts w:ascii="Consolas" w:hAnsi="Consolas"/>
+                <w:sz w:val="16"/>
+                <w:szCs w:val="16"/>
+                <w:lang w:val="en-US"/>
+              </w:rPr>
+              <w:t xml:space="preserve"> </w:t>
+            </w:r>
+            <w:proofErr w:type="spellStart"/>
+            <w:r>
+              <w:rPr>
+                <w:rFonts w:ascii="Consolas" w:hAnsi="Consolas"/>
+                <w:sz w:val="16"/>
+                <w:szCs w:val="16"/>
+                <w:lang w:val="en-US"/>
+              </w:rPr>
+              <w:t>htmlspecialchars</w:t>
+            </w:r>
+            <w:proofErr w:type="spellEnd"/>
+            <w:r>
+              <w:rPr>
+                <w:rFonts w:ascii="Consolas" w:hAnsi="Consolas"/>
+                <w:sz w:val="16"/>
+                <w:szCs w:val="16"/>
+                <w:lang w:val="en-US"/>
+              </w:rPr>
+              <w:t>($fila['id']) ?&gt;.jpg</w:t>
+            </w:r>
+          </w:p>
+          <w:p>
+            <w:pPr>
+              <w:spacing w:line="278" w:lineRule="auto"/>
+              <w:ind w:left="709"/>
+              <w:rPr>
+                <w:rFonts w:ascii="Consolas" w:hAnsi="Consolas"/>
+                <w:sz w:val="20"/>
+                <w:szCs w:val="20"/>
+                <w:lang w:val="en-US"/>
+              </w:rPr>
+            </w:pPr>
+            <w:r>
+              <w:rPr>
+                <w:rFonts w:ascii="Consolas" w:hAnsi="Consolas"/>
+                <w:sz w:val="16"/>
+                <w:szCs w:val="16"/>
+                <w:lang w:val="en-US"/>
+              </w:rPr>
+              <w:t xml:space="preserve">alt="Poster de </w:t>
+            </w:r>
+            <w:proofErr w:type="gramStart"/>
+            <w:r>
+              <w:rPr>
+                <w:rFonts w:ascii="Consolas" w:hAnsi="Consolas"/>
+                <w:sz w:val="16"/>
+                <w:szCs w:val="16"/>
+                <w:lang w:val="en-US"/>
+              </w:rPr>
+              <w:t>&lt;?=</w:t>
+            </w:r>
+            <w:proofErr w:type="gramEnd"/>
+            <w:r>
+              <w:rPr>
+                <w:rFonts w:ascii="Consolas" w:hAnsi="Consolas"/>
+                <w:sz w:val="16"/>
+                <w:szCs w:val="16"/>
+                <w:lang w:val="en-US"/>
+              </w:rPr>
+              <w:t xml:space="preserve"> </w:t>
+            </w:r>
+            <w:proofErr w:type="spellStart"/>
+            <w:r>
+              <w:rPr>
+                <w:rFonts w:ascii="Consolas" w:hAnsi="Consolas"/>
+                <w:sz w:val="16"/>
+                <w:szCs w:val="16"/>
+                <w:lang w:val="en-US"/>
+              </w:rPr>
+              <w:t>htmlspecialchars</w:t>
+            </w:r>
+            <w:proofErr w:type="spellEnd"/>
+            <w:r>
+              <w:rPr>
+                <w:rFonts w:ascii="Consolas" w:hAnsi="Consolas"/>
+                <w:sz w:val="16"/>
+                <w:szCs w:val="16"/>
+                <w:lang w:val="en-US"/>
+              </w:rPr>
+              <w:t>($fila['</w:t>
+            </w:r>
+            <w:proofErr w:type="spellStart"/>
+            <w:r>
+              <w:rPr>
+                <w:rFonts w:ascii="Consolas" w:hAnsi="Consolas"/>
+                <w:sz w:val="16"/>
+                <w:szCs w:val="16"/>
+                <w:lang w:val="en-US"/>
+              </w:rPr>
+              <w:t>titulo</w:t>
+            </w:r>
+            <w:proofErr w:type="spellEnd"/>
+            <w:r>
+              <w:rPr>
+                <w:rFonts w:ascii="Consolas" w:hAnsi="Consolas"/>
+                <w:sz w:val="16"/>
+                <w:szCs w:val="16"/>
+                <w:lang w:val="en-US"/>
+              </w:rPr>
+              <w:t>']) ?&gt;"</w:t>
+            </w:r>
+          </w:p>
+          <w:p>
+            <w:pPr>
+              <w:spacing w:line="278" w:lineRule="auto"/>
+              <w:ind w:left="709"/>
+              <w:rPr>
+                <w:rFonts w:ascii="Consolas" w:hAnsi="Consolas"/>
+                <w:sz w:val="16"/>
+                <w:szCs w:val="16"/>
+                <w:lang w:val="en-US"/>
+              </w:rPr>
+            </w:pPr>
+            <w:r>
+              <w:rPr>
+                <w:rFonts w:ascii="Consolas" w:hAnsi="Consolas"/>
+                <w:sz w:val="16"/>
+                <w:szCs w:val="16"/>
+                <w:lang w:val="en-US"/>
+              </w:rPr>
+              <w:t>class="</w:t>
+            </w:r>
+            <w:proofErr w:type="spellStart"/>
+            <w:r>
+              <w:rPr>
+                <w:rFonts w:ascii="Consolas" w:hAnsi="Consolas"/>
+                <w:sz w:val="16"/>
+                <w:szCs w:val="16"/>
+                <w:lang w:val="en-US"/>
+              </w:rPr>
+              <w:t>img</w:t>
+            </w:r>
+            <w:proofErr w:type="spellEnd"/>
+            <w:r>
+              <w:rPr>
+                <w:rFonts w:ascii="Consolas" w:hAnsi="Consolas"/>
+                <w:sz w:val="16"/>
+                <w:szCs w:val="16"/>
+                <w:lang w:val="en-US"/>
+              </w:rPr>
+              <w:t>-thumbnail rounded"</w:t>
+            </w:r>
+          </w:p>
+          <w:p>
+            <w:pPr>
+              <w:spacing w:line="278" w:lineRule="auto"/>
+              <w:ind w:left="709"/>
+              <w:rPr>
+                <w:rFonts w:ascii="Consolas" w:hAnsi="Consolas"/>
+                <w:sz w:val="16"/>
+                <w:szCs w:val="16"/>
+                <w:lang w:val="en-US"/>
+              </w:rPr>
+            </w:pPr>
+            <w:r>
+              <w:rPr>
+                <w:rFonts w:ascii="Consolas" w:hAnsi="Consolas"/>
+                <w:sz w:val="16"/>
+                <w:szCs w:val="16"/>
+                <w:lang w:val="en-US"/>
+              </w:rPr>
+              <w:t>w</w:t>
+            </w:r>
+            <w:r>
+              <w:rPr>
+                <w:rFonts w:ascii="Consolas" w:hAnsi="Consolas"/>
+                <w:sz w:val="16"/>
+                <w:szCs w:val="16"/>
+                <w:lang w:val="en-US"/>
+              </w:rPr>
+              <w:t>idth="100"</w:t>
+            </w:r>
+          </w:p>
+          <w:p>
+            <w:pPr>
+              <w:rPr>
+                <w:rFonts w:ascii="Consolas" w:hAnsi="Consolas"/>
+                <w:sz w:val="20"/>
+                <w:szCs w:val="20"/>
+                <w:lang w:val="en-US"/>
+              </w:rPr>
+            </w:pPr>
+            <w:r>
+              <w:rPr>
+                <w:rFonts w:ascii="Consolas" w:hAnsi="Consolas"/>
+                <w:sz w:val="20"/>
+                <w:szCs w:val="20"/>
+                <w:lang w:val="en-US"/>
+              </w:rPr>
+              <w:t xml:space="preserve"> </w:t>
+            </w:r>
+            <w:r>
+              <w:rPr>
+                <w:rFonts w:ascii="Consolas" w:hAnsi="Consolas"/>
+                <w:sz w:val="20"/>
+                <w:szCs w:val="20"/>
+                <w:lang w:val="en-US"/>
+              </w:rPr>
+              <w:t xml:space="preserve">   </w:t>
+            </w:r>
+            <w:r>
+              <w:rPr>
+                <w:rFonts w:ascii="Consolas" w:hAnsi="Consolas"/>
+                <w:sz w:val="20"/>
+                <w:szCs w:val="20"/>
+                <w:lang w:val="en-US"/>
+              </w:rPr>
+              <w:t>&gt;</w:t>
+            </w:r>
+          </w:p>
+          <w:p>
+            <w:pPr>
+              <w:rPr>
+                <w:lang w:val="en-US"/>
+              </w:rPr>
+            </w:pPr>
+            <w:r>
+              <w:rPr>
+                <w:rFonts w:ascii="Consolas" w:hAnsi="Consolas"/>
+                <w:sz w:val="20"/>
+                <w:szCs w:val="20"/>
+                <w:lang w:val="en-US"/>
+              </w:rPr>
+              <w:t>&lt;/td&gt;</w:t>
+            </w:r>
+          </w:p>
+        </w:tc>
+      </w:tr>
+    </w:tbl>
+    <w:p>
+      <w:pPr>
+        <w:rPr>
+          <w:lang w:val="en-US"/>
+        </w:rPr>
+      </w:pPr>
+    </w:p>
+    <w:p>
+      <w:pPr>
+        <w:rPr>
+          <w:lang w:val="en-US"/>
+        </w:rPr>
+      </w:pPr>
+    </w:p>
+    <w:p>
+      <w:pPr>
+        <w:pStyle w:val="Prrafodelista"/>
+        <w:numPr>
+          <w:ilvl w:val="0"/>
+          <w:numId w:val="10"/>
+        </w:numPr>
+      </w:pPr>
+      <w:r>
+        <w:lastRenderedPageBreak/>
+        <w:t>Un</w:t>
+      </w:r>
+      <w:r>
+        <w:t xml:space="preserve">a vez realizados los pasos anteriores, al </w:t>
+      </w:r>
+      <w:r>
+        <w:t xml:space="preserve">acceder a </w:t>
+      </w:r>
+      <w:hyperlink r:id="rId27" w:history="1">
+        <w:r>
+          <w:rPr>
+            <w:rStyle w:val="Hipervnculo"/>
+          </w:rPr>
+          <w:t>http://IP_MAQUINA_EC2/cine</w:t>
+        </w:r>
+      </w:hyperlink>
+      <w:r>
+        <w:t>, deberíamos ser capace</w:t>
+      </w:r>
+      <w:r>
+        <w:t>s</w:t>
+      </w:r>
+      <w:r>
+        <w:t xml:space="preserve"> de ver las</w:t>
+      </w:r>
+      <w:r>
+        <w:t xml:space="preserve"> imágenes </w:t>
+      </w:r>
+      <w:r>
+        <w:t>en nuestra web:</w:t>
+      </w:r>
+    </w:p>
+    <w:p>
+      <w:pPr>
+        <w:ind w:left="360"/>
+      </w:pPr>
+      <w:r>
+        <w:rPr>
+          <w:noProof/>
+        </w:rPr>
+        <w:drawing>
+          <wp:inline distT="0" distB="0" distL="0" distR="0" wp14:anchorId="4877FDFA" wp14:editId="0E9731BB">
+            <wp:extent cx="5731510" cy="2971800"/>
+            <wp:effectExtent l="0" t="0" r="2540" b="0"/>
+            <wp:docPr id="3" name="Imagen 3"/>
+            <wp:cNvGraphicFramePr>
+              <a:graphicFrameLocks xmlns:a="http://schemas.openxmlformats.org/drawingml/2006/main" noChangeAspect="1"/>
+            </wp:cNvGraphicFramePr>
+            <a:graphic xmlns:a="http://schemas.openxmlformats.org/drawingml/2006/main">
+              <a:graphicData uri="http://schemas.openxmlformats.org/drawingml/2006/picture">
+                <pic:pic xmlns:pic="http://schemas.openxmlformats.org/drawingml/2006/picture">
+                  <pic:nvPicPr>
+                    <pic:cNvPr id="1" name=""/>
+                    <pic:cNvPicPr/>
+                  </pic:nvPicPr>
+                  <pic:blipFill>
+                    <a:blip r:embed="rId28"/>
+                    <a:stretch>
+                      <a:fillRect/>
+                    </a:stretch>
+                  </pic:blipFill>
+                  <pic:spPr>
+                    <a:xfrm>
+                      <a:off x="0" y="0"/>
+                      <a:ext cx="5731510" cy="2971800"/>
+                    </a:xfrm>
+                    <a:prstGeom prst="rect">
+                      <a:avLst/>
+                    </a:prstGeom>
+                  </pic:spPr>
+                </pic:pic>
+              </a:graphicData>
+            </a:graphic>
+          </wp:inline>
+        </w:drawing>
+      </w:r>
+    </w:p>
     <w:sectPr>
-      <w:headerReference w:type="default" r:id="rId25"/>
-      <w:footerReference w:type="default" r:id="rId26"/>
+      <w:headerReference w:type="default" r:id="rId29"/>
+      <w:footerReference w:type="default" r:id="rId30"/>
       <w:pgSz w:w="11906" w:h="16838"/>
       <w:pgMar w:top="1440" w:right="1440" w:bottom="1440" w:left="1440" w:header="720" w:footer="720" w:gutter="0"/>
       <w:cols w:space="720"/>
@@ -758,7 +2651,7 @@
 </file>
 
 <file path=word/endnotes.xml><?xml version="1.0" encoding="utf-8"?>
-<w:endnotes xmlns:wpc="http://schemas.microsoft.com/office/word/2010/wordprocessingCanvas" xmlns:cx="http://schemas.microsoft.com/office/drawing/2014/chartex" xmlns:cx1="http://schemas.microsoft.com/office/drawing/2015/9/8/chartex" xmlns:cx2="http://schemas.microsoft.com/office/drawing/2015/10/21/chartex" xmlns:cx3="http://schemas.microsoft.com/office/drawing/2016/5/9/chartex" xmlns:cx4="http://schemas.microsoft.com/office/drawing/2016/5/10/chartex" xmlns:cx5="http://schemas.microsoft.com/office/drawing/2016/5/11/chartex" xmlns:cx6="http://schemas.microsoft.com/office/drawing/2016/5/12/chartex" xmlns:cx7="http://schemas.microsoft.com/office/drawing/2016/5/13/chartex" xmlns:cx8="http://schemas.microsoft.com/office/drawing/2016/5/14/chartex" xmlns:mc="http://schemas.openxmlformats.org/markup-compatibility/2006" xmlns:aink="http://schemas.microsoft.com/office/drawing/2016/ink" xmlns:am3d="http://schemas.microsoft.com/office/drawing/2017/model3d" xmlns:o="urn:schemas-microsoft-com:office:office" xmlns:oel="http://schemas.microsoft.com/office/2019/extlst" xmlns:r="http://schemas.openxmlformats.org/officeDocument/2006/relationships" xmlns:m="http://schemas.openxmlformats.org/officeDocument/2006/math" xmlns:v="urn:schemas-microsoft-com:vml" xmlns:wp14="http://schemas.microsoft.com/office/word/2010/wordprocessingDrawing" xmlns:wp="http://schemas.openxmlformats.org/drawingml/2006/wordprocessingDrawing" xmlns:w10="urn:schemas-microsoft-com:office:word" xmlns:w="http://schemas.openxmlformats.org/wordprocessingml/2006/main" xmlns:w14="http://schemas.microsoft.com/office/word/2010/wordml" xmlns:w15="http://schemas.microsoft.com/office/word/2012/wordml" xmlns:w16cex="http://schemas.microsoft.com/office/word/2018/wordml/cex" xmlns:w16cid="http://schemas.microsoft.com/office/word/2016/wordml/cid" xmlns:w16="http://schemas.microsoft.com/office/word/2018/wordml" xmlns:w16du="http://schemas.microsoft.com/office/word/2023/wordml/word16du" xmlns:w16sdtdh="http://schemas.microsoft.com/office/word/2020/wordml/sdtdatahash" xmlns:w16sdtfl="http://schemas.microsoft.com/office/word/2024/wordml/sdtformatlock" xmlns:w16se="http://schemas.microsoft.com/office/word/2015/wordml/symex" xmlns:wpg="http://schemas.microsoft.com/office/word/2010/wordprocessingGroup" xmlns:wpi="http://schemas.microsoft.com/office/word/2010/wordprocessingInk" xmlns:wne="http://schemas.microsoft.com/office/word/2006/wordml" xmlns:wps="http://schemas.microsoft.com/office/word/2010/wordprocessingShape" mc:Ignorable="w14 w15 w16se w16cid w16 w16cex w16sdtdh w16sdtfl w16du wp14">
+<w:endnotes xmlns:wpc="http://schemas.microsoft.com/office/word/2010/wordprocessingCanvas" xmlns:cx="http://schemas.microsoft.com/office/drawing/2014/chartex" xmlns:cx1="http://schemas.microsoft.com/office/drawing/2015/9/8/chartex" xmlns:cx2="http://schemas.microsoft.com/office/drawing/2015/10/21/chartex" xmlns:cx3="http://schemas.microsoft.com/office/drawing/2016/5/9/chartex" xmlns:cx4="http://schemas.microsoft.com/office/drawing/2016/5/10/chartex" xmlns:cx5="http://schemas.microsoft.com/office/drawing/2016/5/11/chartex" xmlns:cx6="http://schemas.microsoft.com/office/drawing/2016/5/12/chartex" xmlns:cx7="http://schemas.microsoft.com/office/drawing/2016/5/13/chartex" xmlns:cx8="http://schemas.microsoft.com/office/drawing/2016/5/14/chartex" xmlns:mc="http://schemas.openxmlformats.org/markup-compatibility/2006" xmlns:aink="http://schemas.microsoft.com/office/drawing/2016/ink" xmlns:am3d="http://schemas.microsoft.com/office/drawing/2017/model3d" xmlns:o="urn:schemas-microsoft-com:office:office" xmlns:r="http://schemas.openxmlformats.org/officeDocument/2006/relationships" xmlns:m="http://schemas.openxmlformats.org/officeDocument/2006/math" xmlns:v="urn:schemas-microsoft-com:vml" xmlns:wp14="http://schemas.microsoft.com/office/word/2010/wordprocessingDrawing" xmlns:wp="http://schemas.openxmlformats.org/drawingml/2006/wordprocessingDrawing" xmlns:w10="urn:schemas-microsoft-com:office:word" xmlns:w="http://schemas.openxmlformats.org/wordprocessingml/2006/main" xmlns:w14="http://schemas.microsoft.com/office/word/2010/wordml" xmlns:w15="http://schemas.microsoft.com/office/word/2012/wordml" xmlns:w16cex="http://schemas.microsoft.com/office/word/2018/wordml/cex" xmlns:w16cid="http://schemas.microsoft.com/office/word/2016/wordml/cid" xmlns:w16="http://schemas.microsoft.com/office/word/2018/wordml" xmlns:w16sdtdh="http://schemas.microsoft.com/office/word/2020/wordml/sdtdatahash" xmlns:w16se="http://schemas.microsoft.com/office/word/2015/wordml/symex" xmlns:wpg="http://schemas.microsoft.com/office/word/2010/wordprocessingGroup" xmlns:wpi="http://schemas.microsoft.com/office/word/2010/wordprocessingInk" xmlns:wne="http://schemas.microsoft.com/office/word/2006/wordml" xmlns:wps="http://schemas.microsoft.com/office/word/2010/wordprocessingShape" mc:Ignorable="w14 w15 w16se w16cid w16 w16cex w16sdtdh wp14">
   <w:endnote w:type="separator" w:id="-1">
     <w:p>
       <w:pPr>
@@ -783,7 +2676,7 @@
 </file>
 
 <file path=word/footer1.xml><?xml version="1.0" encoding="utf-8"?>
-<w:ftr xmlns:wpc="http://schemas.microsoft.com/office/word/2010/wordprocessingCanvas" xmlns:cx="http://schemas.microsoft.com/office/drawing/2014/chartex" xmlns:cx1="http://schemas.microsoft.com/office/drawing/2015/9/8/chartex" xmlns:cx2="http://schemas.microsoft.com/office/drawing/2015/10/21/chartex" xmlns:cx3="http://schemas.microsoft.com/office/drawing/2016/5/9/chartex" xmlns:cx4="http://schemas.microsoft.com/office/drawing/2016/5/10/chartex" xmlns:cx5="http://schemas.microsoft.com/office/drawing/2016/5/11/chartex" xmlns:cx6="http://schemas.microsoft.com/office/drawing/2016/5/12/chartex" xmlns:cx7="http://schemas.microsoft.com/office/drawing/2016/5/13/chartex" xmlns:cx8="http://schemas.microsoft.com/office/drawing/2016/5/14/chartex" xmlns:mc="http://schemas.openxmlformats.org/markup-compatibility/2006" xmlns:aink="http://schemas.microsoft.com/office/drawing/2016/ink" xmlns:am3d="http://schemas.microsoft.com/office/drawing/2017/model3d" xmlns:o="urn:schemas-microsoft-com:office:office" xmlns:oel="http://schemas.microsoft.com/office/2019/extlst" xmlns:r="http://schemas.openxmlformats.org/officeDocument/2006/relationships" xmlns:m="http://schemas.openxmlformats.org/officeDocument/2006/math" xmlns:v="urn:schemas-microsoft-com:vml" xmlns:wp14="http://schemas.microsoft.com/office/word/2010/wordprocessingDrawing" xmlns:wp="http://schemas.openxmlformats.org/drawingml/2006/wordprocessingDrawing" xmlns:w10="urn:schemas-microsoft-com:office:word" xmlns:w="http://schemas.openxmlformats.org/wordprocessingml/2006/main" xmlns:w14="http://schemas.microsoft.com/office/word/2010/wordml" xmlns:w15="http://schemas.microsoft.com/office/word/2012/wordml" xmlns:w16cex="http://schemas.microsoft.com/office/word/2018/wordml/cex" xmlns:w16cid="http://schemas.microsoft.com/office/word/2016/wordml/cid" xmlns:w16="http://schemas.microsoft.com/office/word/2018/wordml" xmlns:w16du="http://schemas.microsoft.com/office/word/2023/wordml/word16du" xmlns:w16sdtdh="http://schemas.microsoft.com/office/word/2020/wordml/sdtdatahash" xmlns:w16sdtfl="http://schemas.microsoft.com/office/word/2024/wordml/sdtformatlock" xmlns:w16se="http://schemas.microsoft.com/office/word/2015/wordml/symex" xmlns:wpg="http://schemas.microsoft.com/office/word/2010/wordprocessingGroup" xmlns:wpi="http://schemas.microsoft.com/office/word/2010/wordprocessingInk" xmlns:wne="http://schemas.microsoft.com/office/word/2006/wordml" xmlns:wps="http://schemas.microsoft.com/office/word/2010/wordprocessingShape" mc:Ignorable="w14 w15 w16se w16cid w16 w16cex w16sdtdh w16sdtfl w16du wp14">
+<w:ftr xmlns:wpc="http://schemas.microsoft.com/office/word/2010/wordprocessingCanvas" xmlns:cx="http://schemas.microsoft.com/office/drawing/2014/chartex" xmlns:cx1="http://schemas.microsoft.com/office/drawing/2015/9/8/chartex" xmlns:cx2="http://schemas.microsoft.com/office/drawing/2015/10/21/chartex" xmlns:cx3="http://schemas.microsoft.com/office/drawing/2016/5/9/chartex" xmlns:cx4="http://schemas.microsoft.com/office/drawing/2016/5/10/chartex" xmlns:cx5="http://schemas.microsoft.com/office/drawing/2016/5/11/chartex" xmlns:cx6="http://schemas.microsoft.com/office/drawing/2016/5/12/chartex" xmlns:cx7="http://schemas.microsoft.com/office/drawing/2016/5/13/chartex" xmlns:cx8="http://schemas.microsoft.com/office/drawing/2016/5/14/chartex" xmlns:mc="http://schemas.openxmlformats.org/markup-compatibility/2006" xmlns:aink="http://schemas.microsoft.com/office/drawing/2016/ink" xmlns:am3d="http://schemas.microsoft.com/office/drawing/2017/model3d" xmlns:o="urn:schemas-microsoft-com:office:office" xmlns:r="http://schemas.openxmlformats.org/officeDocument/2006/relationships" xmlns:m="http://schemas.openxmlformats.org/officeDocument/2006/math" xmlns:v="urn:schemas-microsoft-com:vml" xmlns:wp14="http://schemas.microsoft.com/office/word/2010/wordprocessingDrawing" xmlns:wp="http://schemas.openxmlformats.org/drawingml/2006/wordprocessingDrawing" xmlns:w10="urn:schemas-microsoft-com:office:word" xmlns:w="http://schemas.openxmlformats.org/wordprocessingml/2006/main" xmlns:w14="http://schemas.microsoft.com/office/word/2010/wordml" xmlns:w15="http://schemas.microsoft.com/office/word/2012/wordml" xmlns:w16cex="http://schemas.microsoft.com/office/word/2018/wordml/cex" xmlns:w16cid="http://schemas.microsoft.com/office/word/2016/wordml/cid" xmlns:w16="http://schemas.microsoft.com/office/word/2018/wordml" xmlns:w16sdtdh="http://schemas.microsoft.com/office/word/2020/wordml/sdtdatahash" xmlns:w16se="http://schemas.microsoft.com/office/word/2015/wordml/symex" xmlns:wpg="http://schemas.microsoft.com/office/word/2010/wordprocessingGroup" xmlns:wpi="http://schemas.microsoft.com/office/word/2010/wordprocessingInk" xmlns:wne="http://schemas.microsoft.com/office/word/2006/wordml" xmlns:wps="http://schemas.microsoft.com/office/word/2010/wordprocessingShape" mc:Ignorable="w14 w15 w16se w16cid w16 w16cex w16sdtdh wp14">
   <w:tbl>
     <w:tblPr>
       <w:tblW w:w="0" w:type="auto"/>
@@ -862,7 +2755,7 @@
 </file>
 
 <file path=word/footnotes.xml><?xml version="1.0" encoding="utf-8"?>
-<w:footnotes xmlns:wpc="http://schemas.microsoft.com/office/word/2010/wordprocessingCanvas" xmlns:cx="http://schemas.microsoft.com/office/drawing/2014/chartex" xmlns:cx1="http://schemas.microsoft.com/office/drawing/2015/9/8/chartex" xmlns:cx2="http://schemas.microsoft.com/office/drawing/2015/10/21/chartex" xmlns:cx3="http://schemas.microsoft.com/office/drawing/2016/5/9/chartex" xmlns:cx4="http://schemas.microsoft.com/office/drawing/2016/5/10/chartex" xmlns:cx5="http://schemas.microsoft.com/office/drawing/2016/5/11/chartex" xmlns:cx6="http://schemas.microsoft.com/office/drawing/2016/5/12/chartex" xmlns:cx7="http://schemas.microsoft.com/office/drawing/2016/5/13/chartex" xmlns:cx8="http://schemas.microsoft.com/office/drawing/2016/5/14/chartex" xmlns:mc="http://schemas.openxmlformats.org/markup-compatibility/2006" xmlns:aink="http://schemas.microsoft.com/office/drawing/2016/ink" xmlns:am3d="http://schemas.microsoft.com/office/drawing/2017/model3d" xmlns:o="urn:schemas-microsoft-com:office:office" xmlns:oel="http://schemas.microsoft.com/office/2019/extlst" xmlns:r="http://schemas.openxmlformats.org/officeDocument/2006/relationships" xmlns:m="http://schemas.openxmlformats.org/officeDocument/2006/math" xmlns:v="urn:schemas-microsoft-com:vml" xmlns:wp14="http://schemas.microsoft.com/office/word/2010/wordprocessingDrawing" xmlns:wp="http://schemas.openxmlformats.org/drawingml/2006/wordprocessingDrawing" xmlns:w10="urn:schemas-microsoft-com:office:word" xmlns:w="http://schemas.openxmlformats.org/wordprocessingml/2006/main" xmlns:w14="http://schemas.microsoft.com/office/word/2010/wordml" xmlns:w15="http://schemas.microsoft.com/office/word/2012/wordml" xmlns:w16cex="http://schemas.microsoft.com/office/word/2018/wordml/cex" xmlns:w16cid="http://schemas.microsoft.com/office/word/2016/wordml/cid" xmlns:w16="http://schemas.microsoft.com/office/word/2018/wordml" xmlns:w16du="http://schemas.microsoft.com/office/word/2023/wordml/word16du" xmlns:w16sdtdh="http://schemas.microsoft.com/office/word/2020/wordml/sdtdatahash" xmlns:w16sdtfl="http://schemas.microsoft.com/office/word/2024/wordml/sdtformatlock" xmlns:w16se="http://schemas.microsoft.com/office/word/2015/wordml/symex" xmlns:wpg="http://schemas.microsoft.com/office/word/2010/wordprocessingGroup" xmlns:wpi="http://schemas.microsoft.com/office/word/2010/wordprocessingInk" xmlns:wne="http://schemas.microsoft.com/office/word/2006/wordml" xmlns:wps="http://schemas.microsoft.com/office/word/2010/wordprocessingShape" mc:Ignorable="w14 w15 w16se w16cid w16 w16cex w16sdtdh w16sdtfl w16du wp14">
+<w:footnotes xmlns:wpc="http://schemas.microsoft.com/office/word/2010/wordprocessingCanvas" xmlns:cx="http://schemas.microsoft.com/office/drawing/2014/chartex" xmlns:cx1="http://schemas.microsoft.com/office/drawing/2015/9/8/chartex" xmlns:cx2="http://schemas.microsoft.com/office/drawing/2015/10/21/chartex" xmlns:cx3="http://schemas.microsoft.com/office/drawing/2016/5/9/chartex" xmlns:cx4="http://schemas.microsoft.com/office/drawing/2016/5/10/chartex" xmlns:cx5="http://schemas.microsoft.com/office/drawing/2016/5/11/chartex" xmlns:cx6="http://schemas.microsoft.com/office/drawing/2016/5/12/chartex" xmlns:cx7="http://schemas.microsoft.com/office/drawing/2016/5/13/chartex" xmlns:cx8="http://schemas.microsoft.com/office/drawing/2016/5/14/chartex" xmlns:mc="http://schemas.openxmlformats.org/markup-compatibility/2006" xmlns:aink="http://schemas.microsoft.com/office/drawing/2016/ink" xmlns:am3d="http://schemas.microsoft.com/office/drawing/2017/model3d" xmlns:o="urn:schemas-microsoft-com:office:office" xmlns:r="http://schemas.openxmlformats.org/officeDocument/2006/relationships" xmlns:m="http://schemas.openxmlformats.org/officeDocument/2006/math" xmlns:v="urn:schemas-microsoft-com:vml" xmlns:wp14="http://schemas.microsoft.com/office/word/2010/wordprocessingDrawing" xmlns:wp="http://schemas.openxmlformats.org/drawingml/2006/wordprocessingDrawing" xmlns:w10="urn:schemas-microsoft-com:office:word" xmlns:w="http://schemas.openxmlformats.org/wordprocessingml/2006/main" xmlns:w14="http://schemas.microsoft.com/office/word/2010/wordml" xmlns:w15="http://schemas.microsoft.com/office/word/2012/wordml" xmlns:w16cex="http://schemas.microsoft.com/office/word/2018/wordml/cex" xmlns:w16cid="http://schemas.microsoft.com/office/word/2016/wordml/cid" xmlns:w16="http://schemas.microsoft.com/office/word/2018/wordml" xmlns:w16sdtdh="http://schemas.microsoft.com/office/word/2020/wordml/sdtdatahash" xmlns:w16se="http://schemas.microsoft.com/office/word/2015/wordml/symex" xmlns:wpg="http://schemas.microsoft.com/office/word/2010/wordprocessingGroup" xmlns:wpi="http://schemas.microsoft.com/office/word/2010/wordprocessingInk" xmlns:wne="http://schemas.microsoft.com/office/word/2006/wordml" xmlns:wps="http://schemas.microsoft.com/office/word/2010/wordprocessingShape" mc:Ignorable="w14 w15 w16se w16cid w16 w16cex w16sdtdh wp14">
   <w:footnote w:type="separator" w:id="-1">
     <w:p>
       <w:pPr>
@@ -887,7 +2780,7 @@
 </file>
 
 <file path=word/header1.xml><?xml version="1.0" encoding="utf-8"?>
-<w:hdr xmlns:wpc="http://schemas.microsoft.com/office/word/2010/wordprocessingCanvas" xmlns:cx="http://schemas.microsoft.com/office/drawing/2014/chartex" xmlns:cx1="http://schemas.microsoft.com/office/drawing/2015/9/8/chartex" xmlns:cx2="http://schemas.microsoft.com/office/drawing/2015/10/21/chartex" xmlns:cx3="http://schemas.microsoft.com/office/drawing/2016/5/9/chartex" xmlns:cx4="http://schemas.microsoft.com/office/drawing/2016/5/10/chartex" xmlns:cx5="http://schemas.microsoft.com/office/drawing/2016/5/11/chartex" xmlns:cx6="http://schemas.microsoft.com/office/drawing/2016/5/12/chartex" xmlns:cx7="http://schemas.microsoft.com/office/drawing/2016/5/13/chartex" xmlns:cx8="http://schemas.microsoft.com/office/drawing/2016/5/14/chartex" xmlns:mc="http://schemas.openxmlformats.org/markup-compatibility/2006" xmlns:aink="http://schemas.microsoft.com/office/drawing/2016/ink" xmlns:am3d="http://schemas.microsoft.com/office/drawing/2017/model3d" xmlns:o="urn:schemas-microsoft-com:office:office" xmlns:oel="http://schemas.microsoft.com/office/2019/extlst" xmlns:r="http://schemas.openxmlformats.org/officeDocument/2006/relationships" xmlns:m="http://schemas.openxmlformats.org/officeDocument/2006/math" xmlns:v="urn:schemas-microsoft-com:vml" xmlns:wp14="http://schemas.microsoft.com/office/word/2010/wordprocessingDrawing" xmlns:wp="http://schemas.openxmlformats.org/drawingml/2006/wordprocessingDrawing" xmlns:w10="urn:schemas-microsoft-com:office:word" xmlns:w="http://schemas.openxmlformats.org/wordprocessingml/2006/main" xmlns:w14="http://schemas.microsoft.com/office/word/2010/wordml" xmlns:w15="http://schemas.microsoft.com/office/word/2012/wordml" xmlns:w16cex="http://schemas.microsoft.com/office/word/2018/wordml/cex" xmlns:w16cid="http://schemas.microsoft.com/office/word/2016/wordml/cid" xmlns:w16="http://schemas.microsoft.com/office/word/2018/wordml" xmlns:w16du="http://schemas.microsoft.com/office/word/2023/wordml/word16du" xmlns:w16sdtdh="http://schemas.microsoft.com/office/word/2020/wordml/sdtdatahash" xmlns:w16sdtfl="http://schemas.microsoft.com/office/word/2024/wordml/sdtformatlock" xmlns:w16se="http://schemas.microsoft.com/office/word/2015/wordml/symex" xmlns:wpg="http://schemas.microsoft.com/office/word/2010/wordprocessingGroup" xmlns:wpi="http://schemas.microsoft.com/office/word/2010/wordprocessingInk" xmlns:wne="http://schemas.microsoft.com/office/word/2006/wordml" xmlns:wps="http://schemas.microsoft.com/office/word/2010/wordprocessingShape" mc:Ignorable="w14 w15 w16se w16cid w16 w16cex w16sdtdh w16sdtfl w16du wp14">
+<w:hdr xmlns:wpc="http://schemas.microsoft.com/office/word/2010/wordprocessingCanvas" xmlns:cx="http://schemas.microsoft.com/office/drawing/2014/chartex" xmlns:cx1="http://schemas.microsoft.com/office/drawing/2015/9/8/chartex" xmlns:cx2="http://schemas.microsoft.com/office/drawing/2015/10/21/chartex" xmlns:cx3="http://schemas.microsoft.com/office/drawing/2016/5/9/chartex" xmlns:cx4="http://schemas.microsoft.com/office/drawing/2016/5/10/chartex" xmlns:cx5="http://schemas.microsoft.com/office/drawing/2016/5/11/chartex" xmlns:cx6="http://schemas.microsoft.com/office/drawing/2016/5/12/chartex" xmlns:cx7="http://schemas.microsoft.com/office/drawing/2016/5/13/chartex" xmlns:cx8="http://schemas.microsoft.com/office/drawing/2016/5/14/chartex" xmlns:mc="http://schemas.openxmlformats.org/markup-compatibility/2006" xmlns:aink="http://schemas.microsoft.com/office/drawing/2016/ink" xmlns:am3d="http://schemas.microsoft.com/office/drawing/2017/model3d" xmlns:o="urn:schemas-microsoft-com:office:office" xmlns:r="http://schemas.openxmlformats.org/officeDocument/2006/relationships" xmlns:m="http://schemas.openxmlformats.org/officeDocument/2006/math" xmlns:v="urn:schemas-microsoft-com:vml" xmlns:wp14="http://schemas.microsoft.com/office/word/2010/wordprocessingDrawing" xmlns:wp="http://schemas.openxmlformats.org/drawingml/2006/wordprocessingDrawing" xmlns:w10="urn:schemas-microsoft-com:office:word" xmlns:w="http://schemas.openxmlformats.org/wordprocessingml/2006/main" xmlns:w14="http://schemas.microsoft.com/office/word/2010/wordml" xmlns:w15="http://schemas.microsoft.com/office/word/2012/wordml" xmlns:w16cex="http://schemas.microsoft.com/office/word/2018/wordml/cex" xmlns:w16cid="http://schemas.microsoft.com/office/word/2016/wordml/cid" xmlns:w16="http://schemas.microsoft.com/office/word/2018/wordml" xmlns:w16sdtdh="http://schemas.microsoft.com/office/word/2020/wordml/sdtdatahash" xmlns:w16se="http://schemas.microsoft.com/office/word/2015/wordml/symex" xmlns:wpg="http://schemas.microsoft.com/office/word/2010/wordprocessingGroup" xmlns:wpi="http://schemas.microsoft.com/office/word/2010/wordprocessingInk" xmlns:wne="http://schemas.microsoft.com/office/word/2006/wordml" xmlns:wps="http://schemas.microsoft.com/office/word/2010/wordprocessingShape" mc:Ignorable="w14 w15 w16se w16cid w16 w16cex w16sdtdh wp14">
   <w:tbl>
     <w:tblPr>
       <w:tblW w:w="0" w:type="auto"/>
@@ -957,7 +2850,7 @@
 </file>
 
 <file path=word/numbering.xml><?xml version="1.0" encoding="utf-8"?>
-<w:numbering xmlns:wpc="http://schemas.microsoft.com/office/word/2010/wordprocessingCanvas" xmlns:cx="http://schemas.microsoft.com/office/drawing/2014/chartex" xmlns:cx1="http://schemas.microsoft.com/office/drawing/2015/9/8/chartex" xmlns:cx2="http://schemas.microsoft.com/office/drawing/2015/10/21/chartex" xmlns:cx3="http://schemas.microsoft.com/office/drawing/2016/5/9/chartex" xmlns:cx4="http://schemas.microsoft.com/office/drawing/2016/5/10/chartex" xmlns:cx5="http://schemas.microsoft.com/office/drawing/2016/5/11/chartex" xmlns:cx6="http://schemas.microsoft.com/office/drawing/2016/5/12/chartex" xmlns:cx7="http://schemas.microsoft.com/office/drawing/2016/5/13/chartex" xmlns:cx8="http://schemas.microsoft.com/office/drawing/2016/5/14/chartex" xmlns:mc="http://schemas.openxmlformats.org/markup-compatibility/2006" xmlns:aink="http://schemas.microsoft.com/office/drawing/2016/ink" xmlns:am3d="http://schemas.microsoft.com/office/drawing/2017/model3d" xmlns:o="urn:schemas-microsoft-com:office:office" xmlns:oel="http://schemas.microsoft.com/office/2019/extlst" xmlns:r="http://schemas.openxmlformats.org/officeDocument/2006/relationships" xmlns:m="http://schemas.openxmlformats.org/officeDocument/2006/math" xmlns:v="urn:schemas-microsoft-com:vml" xmlns:wp14="http://schemas.microsoft.com/office/word/2010/wordprocessingDrawing" xmlns:wp="http://schemas.openxmlformats.org/drawingml/2006/wordprocessingDrawing" xmlns:w10="urn:schemas-microsoft-com:office:word" xmlns:w="http://schemas.openxmlformats.org/wordprocessingml/2006/main" xmlns:w14="http://schemas.microsoft.com/office/word/2010/wordml" xmlns:w15="http://schemas.microsoft.com/office/word/2012/wordml" xmlns:w16cex="http://schemas.microsoft.com/office/word/2018/wordml/cex" xmlns:w16cid="http://schemas.microsoft.com/office/word/2016/wordml/cid" xmlns:w16="http://schemas.microsoft.com/office/word/2018/wordml" xmlns:w16du="http://schemas.microsoft.com/office/word/2023/wordml/word16du" xmlns:w16sdtdh="http://schemas.microsoft.com/office/word/2020/wordml/sdtdatahash" xmlns:w16sdtfl="http://schemas.microsoft.com/office/word/2024/wordml/sdtformatlock" xmlns:w16se="http://schemas.microsoft.com/office/word/2015/wordml/symex" xmlns:wpg="http://schemas.microsoft.com/office/word/2010/wordprocessingGroup" xmlns:wpi="http://schemas.microsoft.com/office/word/2010/wordprocessingInk" xmlns:wne="http://schemas.microsoft.com/office/word/2006/wordml" xmlns:wps="http://schemas.microsoft.com/office/word/2010/wordprocessingShape" mc:Ignorable="w14 w15 w16se w16cid w16 w16cex w16sdtdh w16sdtfl w16du wp14">
+<w:numbering xmlns:wpc="http://schemas.microsoft.com/office/word/2010/wordprocessingCanvas" xmlns:cx="http://schemas.microsoft.com/office/drawing/2014/chartex" xmlns:cx1="http://schemas.microsoft.com/office/drawing/2015/9/8/chartex" xmlns:cx2="http://schemas.microsoft.com/office/drawing/2015/10/21/chartex" xmlns:cx3="http://schemas.microsoft.com/office/drawing/2016/5/9/chartex" xmlns:cx4="http://schemas.microsoft.com/office/drawing/2016/5/10/chartex" xmlns:cx5="http://schemas.microsoft.com/office/drawing/2016/5/11/chartex" xmlns:cx6="http://schemas.microsoft.com/office/drawing/2016/5/12/chartex" xmlns:cx7="http://schemas.microsoft.com/office/drawing/2016/5/13/chartex" xmlns:cx8="http://schemas.microsoft.com/office/drawing/2016/5/14/chartex" xmlns:mc="http://schemas.openxmlformats.org/markup-compatibility/2006" xmlns:aink="http://schemas.microsoft.com/office/drawing/2016/ink" xmlns:am3d="http://schemas.microsoft.com/office/drawing/2017/model3d" xmlns:o="urn:schemas-microsoft-com:office:office" xmlns:r="http://schemas.openxmlformats.org/officeDocument/2006/relationships" xmlns:m="http://schemas.openxmlformats.org/officeDocument/2006/math" xmlns:v="urn:schemas-microsoft-com:vml" xmlns:wp14="http://schemas.microsoft.com/office/word/2010/wordprocessingDrawing" xmlns:wp="http://schemas.openxmlformats.org/drawingml/2006/wordprocessingDrawing" xmlns:w10="urn:schemas-microsoft-com:office:word" xmlns:w="http://schemas.openxmlformats.org/wordprocessingml/2006/main" xmlns:w14="http://schemas.microsoft.com/office/word/2010/wordml" xmlns:w15="http://schemas.microsoft.com/office/word/2012/wordml" xmlns:w16cex="http://schemas.microsoft.com/office/word/2018/wordml/cex" xmlns:w16cid="http://schemas.microsoft.com/office/word/2016/wordml/cid" xmlns:w16="http://schemas.microsoft.com/office/word/2018/wordml" xmlns:w16sdtdh="http://schemas.microsoft.com/office/word/2020/wordml/sdtdatahash" xmlns:w16se="http://schemas.microsoft.com/office/word/2015/wordml/symex" xmlns:wpg="http://schemas.microsoft.com/office/word/2010/wordprocessingGroup" xmlns:wpi="http://schemas.microsoft.com/office/word/2010/wordprocessingInk" xmlns:wne="http://schemas.microsoft.com/office/word/2006/wordml" xmlns:wps="http://schemas.microsoft.com/office/word/2010/wordprocessingShape" mc:Ignorable="w14 w15 w16se w16cid w16 w16cex w16sdtdh wp14">
   <w:abstractNum w:abstractNumId="0" w15:restartNumberingAfterBreak="0">
     <w:nsid w:val="03F6ECE5"/>
     <w:multiLevelType w:val="hybridMultilevel"/>
@@ -1217,6 +3110,181 @@
     </w:lvl>
   </w:abstractNum>
   <w:abstractNum w:abstractNumId="3" w15:restartNumberingAfterBreak="0">
+    <w:nsid w:val="37D241B1"/>
+    <w:multiLevelType w:val="hybridMultilevel"/>
+    <w:tmpl w:val="E9666F96"/>
+    <w:lvl w:ilvl="0" w:tplc="0C0A000F">
+      <w:start w:val="1"/>
+      <w:numFmt w:val="decimal"/>
+      <w:lvlText w:val="%1."/>
+      <w:lvlJc w:val="left"/>
+      <w:pPr>
+        <w:ind w:left="360" w:hanging="360"/>
+      </w:pPr>
+    </w:lvl>
+    <w:lvl w:ilvl="1" w:tplc="0C0A0019" w:tentative="1">
+      <w:start w:val="1"/>
+      <w:numFmt w:val="lowerLetter"/>
+      <w:lvlText w:val="%2."/>
+      <w:lvlJc w:val="left"/>
+      <w:pPr>
+        <w:ind w:left="1080" w:hanging="360"/>
+      </w:pPr>
+    </w:lvl>
+    <w:lvl w:ilvl="2" w:tplc="0C0A001B" w:tentative="1">
+      <w:start w:val="1"/>
+      <w:numFmt w:val="lowerRoman"/>
+      <w:lvlText w:val="%3."/>
+      <w:lvlJc w:val="right"/>
+      <w:pPr>
+        <w:ind w:left="1800" w:hanging="180"/>
+      </w:pPr>
+    </w:lvl>
+    <w:lvl w:ilvl="3" w:tplc="0C0A000F" w:tentative="1">
+      <w:start w:val="1"/>
+      <w:numFmt w:val="decimal"/>
+      <w:lvlText w:val="%4."/>
+      <w:lvlJc w:val="left"/>
+      <w:pPr>
+        <w:ind w:left="2520" w:hanging="360"/>
+      </w:pPr>
+    </w:lvl>
+    <w:lvl w:ilvl="4" w:tplc="0C0A0019" w:tentative="1">
+      <w:start w:val="1"/>
+      <w:numFmt w:val="lowerLetter"/>
+      <w:lvlText w:val="%5."/>
+      <w:lvlJc w:val="left"/>
+      <w:pPr>
+        <w:ind w:left="3240" w:hanging="360"/>
+      </w:pPr>
+    </w:lvl>
+    <w:lvl w:ilvl="5" w:tplc="0C0A001B" w:tentative="1">
+      <w:start w:val="1"/>
+      <w:numFmt w:val="lowerRoman"/>
+      <w:lvlText w:val="%6."/>
+      <w:lvlJc w:val="right"/>
+      <w:pPr>
+        <w:ind w:left="3960" w:hanging="180"/>
+      </w:pPr>
+    </w:lvl>
+    <w:lvl w:ilvl="6" w:tplc="0C0A000F" w:tentative="1">
+      <w:start w:val="1"/>
+      <w:numFmt w:val="decimal"/>
+      <w:lvlText w:val="%7."/>
+      <w:lvlJc w:val="left"/>
+      <w:pPr>
+        <w:ind w:left="4680" w:hanging="360"/>
+      </w:pPr>
+    </w:lvl>
+    <w:lvl w:ilvl="7" w:tplc="0C0A0019" w:tentative="1">
+      <w:start w:val="1"/>
+      <w:numFmt w:val="lowerLetter"/>
+      <w:lvlText w:val="%8."/>
+      <w:lvlJc w:val="left"/>
+      <w:pPr>
+        <w:ind w:left="5400" w:hanging="360"/>
+      </w:pPr>
+    </w:lvl>
+    <w:lvl w:ilvl="8" w:tplc="0C0A001B" w:tentative="1">
+      <w:start w:val="1"/>
+      <w:numFmt w:val="lowerRoman"/>
+      <w:lvlText w:val="%9."/>
+      <w:lvlJc w:val="right"/>
+      <w:pPr>
+        <w:ind w:left="6120" w:hanging="180"/>
+      </w:pPr>
+    </w:lvl>
+  </w:abstractNum>
+  <w:abstractNum w:abstractNumId="4" w15:restartNumberingAfterBreak="0">
+    <w:nsid w:val="3D675BC4"/>
+    <w:multiLevelType w:val="hybridMultilevel"/>
+    <w:tmpl w:val="EF6830D0"/>
+    <w:lvl w:ilvl="0" w:tplc="0C0A000F">
+      <w:start w:val="1"/>
+      <w:numFmt w:val="decimal"/>
+      <w:lvlText w:val="%1."/>
+      <w:lvlJc w:val="left"/>
+      <w:pPr>
+        <w:ind w:left="360" w:hanging="360"/>
+      </w:pPr>
+      <w:rPr>
+        <w:rFonts w:hint="default"/>
+      </w:rPr>
+    </w:lvl>
+    <w:lvl w:ilvl="1" w:tplc="0C0A0019" w:tentative="1">
+      <w:start w:val="1"/>
+      <w:numFmt w:val="lowerLetter"/>
+      <w:lvlText w:val="%2."/>
+      <w:lvlJc w:val="left"/>
+      <w:pPr>
+        <w:ind w:left="1080" w:hanging="360"/>
+      </w:pPr>
+    </w:lvl>
+    <w:lvl w:ilvl="2" w:tplc="0C0A001B" w:tentative="1">
+      <w:start w:val="1"/>
+      <w:numFmt w:val="lowerRoman"/>
+      <w:lvlText w:val="%3."/>
+      <w:lvlJc w:val="right"/>
+      <w:pPr>
+        <w:ind w:left="1800" w:hanging="180"/>
+      </w:pPr>
+    </w:lvl>
+    <w:lvl w:ilvl="3" w:tplc="0C0A000F" w:tentative="1">
+      <w:start w:val="1"/>
+      <w:numFmt w:val="decimal"/>
+      <w:lvlText w:val="%4."/>
+      <w:lvlJc w:val="left"/>
+      <w:pPr>
+        <w:ind w:left="2520" w:hanging="360"/>
+      </w:pPr>
+    </w:lvl>
+    <w:lvl w:ilvl="4" w:tplc="0C0A0019" w:tentative="1">
+      <w:start w:val="1"/>
+      <w:numFmt w:val="lowerLetter"/>
+      <w:lvlText w:val="%5."/>
+      <w:lvlJc w:val="left"/>
+      <w:pPr>
+        <w:ind w:left="3240" w:hanging="360"/>
+      </w:pPr>
+    </w:lvl>
+    <w:lvl w:ilvl="5" w:tplc="0C0A001B" w:tentative="1">
+      <w:start w:val="1"/>
+      <w:numFmt w:val="lowerRoman"/>
+      <w:lvlText w:val="%6."/>
+      <w:lvlJc w:val="right"/>
+      <w:pPr>
+        <w:ind w:left="3960" w:hanging="180"/>
+      </w:pPr>
+    </w:lvl>
+    <w:lvl w:ilvl="6" w:tplc="0C0A000F" w:tentative="1">
+      <w:start w:val="1"/>
+      <w:numFmt w:val="decimal"/>
+      <w:lvlText w:val="%7."/>
+      <w:lvlJc w:val="left"/>
+      <w:pPr>
+        <w:ind w:left="4680" w:hanging="360"/>
+      </w:pPr>
+    </w:lvl>
+    <w:lvl w:ilvl="7" w:tplc="0C0A0019" w:tentative="1">
+      <w:start w:val="1"/>
+      <w:numFmt w:val="lowerLetter"/>
+      <w:lvlText w:val="%8."/>
+      <w:lvlJc w:val="left"/>
+      <w:pPr>
+        <w:ind w:left="5400" w:hanging="360"/>
+      </w:pPr>
+    </w:lvl>
+    <w:lvl w:ilvl="8" w:tplc="0C0A001B" w:tentative="1">
+      <w:start w:val="1"/>
+      <w:numFmt w:val="lowerRoman"/>
+      <w:lvlText w:val="%9."/>
+      <w:lvlJc w:val="right"/>
+      <w:pPr>
+        <w:ind w:left="6120" w:hanging="180"/>
+      </w:pPr>
+    </w:lvl>
+  </w:abstractNum>
+  <w:abstractNum w:abstractNumId="5" w15:restartNumberingAfterBreak="0">
     <w:nsid w:val="57A87BDA"/>
     <w:multiLevelType w:val="hybridMultilevel"/>
     <w:tmpl w:val="B942B8F6"/>
@@ -1302,7 +3370,7 @@
       </w:pPr>
     </w:lvl>
   </w:abstractNum>
-  <w:abstractNum w:abstractNumId="4" w15:restartNumberingAfterBreak="0">
+  <w:abstractNum w:abstractNumId="6" w15:restartNumberingAfterBreak="0">
     <w:nsid w:val="5A086773"/>
     <w:multiLevelType w:val="hybridMultilevel"/>
     <w:tmpl w:val="70E6CBF8"/>
@@ -1415,7 +3483,7 @@
       </w:rPr>
     </w:lvl>
   </w:abstractNum>
-  <w:abstractNum w:abstractNumId="5" w15:restartNumberingAfterBreak="0">
+  <w:abstractNum w:abstractNumId="7" w15:restartNumberingAfterBreak="0">
     <w:nsid w:val="6C84C93F"/>
     <w:multiLevelType w:val="hybridMultilevel"/>
     <w:tmpl w:val="B48016A4"/>
@@ -1501,7 +3569,93 @@
       </w:pPr>
     </w:lvl>
   </w:abstractNum>
-  <w:abstractNum w:abstractNumId="6" w15:restartNumberingAfterBreak="0">
+  <w:abstractNum w:abstractNumId="8" w15:restartNumberingAfterBreak="0">
+    <w:nsid w:val="73BF33F2"/>
+    <w:multiLevelType w:val="hybridMultilevel"/>
+    <w:tmpl w:val="46F0ECE2"/>
+    <w:lvl w:ilvl="0" w:tplc="0C0A000F">
+      <w:start w:val="1"/>
+      <w:numFmt w:val="decimal"/>
+      <w:lvlText w:val="%1."/>
+      <w:lvlJc w:val="left"/>
+      <w:pPr>
+        <w:ind w:left="360" w:hanging="360"/>
+      </w:pPr>
+    </w:lvl>
+    <w:lvl w:ilvl="1" w:tplc="0C0A0019" w:tentative="1">
+      <w:start w:val="1"/>
+      <w:numFmt w:val="lowerLetter"/>
+      <w:lvlText w:val="%2."/>
+      <w:lvlJc w:val="left"/>
+      <w:pPr>
+        <w:ind w:left="1080" w:hanging="360"/>
+      </w:pPr>
+    </w:lvl>
+    <w:lvl w:ilvl="2" w:tplc="0C0A001B" w:tentative="1">
+      <w:start w:val="1"/>
+      <w:numFmt w:val="lowerRoman"/>
+      <w:lvlText w:val="%3."/>
+      <w:lvlJc w:val="right"/>
+      <w:pPr>
+        <w:ind w:left="1800" w:hanging="180"/>
+      </w:pPr>
+    </w:lvl>
+    <w:lvl w:ilvl="3" w:tplc="0C0A000F" w:tentative="1">
+      <w:start w:val="1"/>
+      <w:numFmt w:val="decimal"/>
+      <w:lvlText w:val="%4."/>
+      <w:lvlJc w:val="left"/>
+      <w:pPr>
+        <w:ind w:left="2520" w:hanging="360"/>
+      </w:pPr>
+    </w:lvl>
+    <w:lvl w:ilvl="4" w:tplc="0C0A0019" w:tentative="1">
+      <w:start w:val="1"/>
+      <w:numFmt w:val="lowerLetter"/>
+      <w:lvlText w:val="%5."/>
+      <w:lvlJc w:val="left"/>
+      <w:pPr>
+        <w:ind w:left="3240" w:hanging="360"/>
+      </w:pPr>
+    </w:lvl>
+    <w:lvl w:ilvl="5" w:tplc="0C0A001B" w:tentative="1">
+      <w:start w:val="1"/>
+      <w:numFmt w:val="lowerRoman"/>
+      <w:lvlText w:val="%6."/>
+      <w:lvlJc w:val="right"/>
+      <w:pPr>
+        <w:ind w:left="3960" w:hanging="180"/>
+      </w:pPr>
+    </w:lvl>
+    <w:lvl w:ilvl="6" w:tplc="0C0A000F" w:tentative="1">
+      <w:start w:val="1"/>
+      <w:numFmt w:val="decimal"/>
+      <w:lvlText w:val="%7."/>
+      <w:lvlJc w:val="left"/>
+      <w:pPr>
+        <w:ind w:left="4680" w:hanging="360"/>
+      </w:pPr>
+    </w:lvl>
+    <w:lvl w:ilvl="7" w:tplc="0C0A0019" w:tentative="1">
+      <w:start w:val="1"/>
+      <w:numFmt w:val="lowerLetter"/>
+      <w:lvlText w:val="%8."/>
+      <w:lvlJc w:val="left"/>
+      <w:pPr>
+        <w:ind w:left="5400" w:hanging="360"/>
+      </w:pPr>
+    </w:lvl>
+    <w:lvl w:ilvl="8" w:tplc="0C0A001B" w:tentative="1">
+      <w:start w:val="1"/>
+      <w:numFmt w:val="lowerRoman"/>
+      <w:lvlText w:val="%9."/>
+      <w:lvlJc w:val="right"/>
+      <w:pPr>
+        <w:ind w:left="6120" w:hanging="180"/>
+      </w:pPr>
+    </w:lvl>
+  </w:abstractNum>
+  <w:abstractNum w:abstractNumId="9" w15:restartNumberingAfterBreak="0">
     <w:nsid w:val="76DA2885"/>
     <w:multiLevelType w:val="hybridMultilevel"/>
     <w:tmpl w:val="6FB27036"/>
@@ -1587,32 +3741,41 @@
       </w:pPr>
     </w:lvl>
   </w:abstractNum>
-  <w:num w:numId="1" w16cid:durableId="328363441">
+  <w:num w:numId="1">
+    <w:abstractNumId w:val="6"/>
+  </w:num>
+  <w:num w:numId="2">
+    <w:abstractNumId w:val="7"/>
+  </w:num>
+  <w:num w:numId="3">
+    <w:abstractNumId w:val="5"/>
+  </w:num>
+  <w:num w:numId="4">
+    <w:abstractNumId w:val="9"/>
+  </w:num>
+  <w:num w:numId="5">
+    <w:abstractNumId w:val="0"/>
+  </w:num>
+  <w:num w:numId="6">
+    <w:abstractNumId w:val="1"/>
+  </w:num>
+  <w:num w:numId="7">
+    <w:abstractNumId w:val="2"/>
+  </w:num>
+  <w:num w:numId="8">
+    <w:abstractNumId w:val="3"/>
+  </w:num>
+  <w:num w:numId="9">
     <w:abstractNumId w:val="4"/>
   </w:num>
-  <w:num w:numId="2" w16cid:durableId="793980150">
-    <w:abstractNumId w:val="5"/>
-  </w:num>
-  <w:num w:numId="3" w16cid:durableId="237523900">
-    <w:abstractNumId w:val="3"/>
-  </w:num>
-  <w:num w:numId="4" w16cid:durableId="1557744804">
-    <w:abstractNumId w:val="6"/>
-  </w:num>
-  <w:num w:numId="5" w16cid:durableId="481123010">
-    <w:abstractNumId w:val="0"/>
-  </w:num>
-  <w:num w:numId="6" w16cid:durableId="299461861">
-    <w:abstractNumId w:val="1"/>
-  </w:num>
-  <w:num w:numId="7" w16cid:durableId="2029209503">
-    <w:abstractNumId w:val="2"/>
+  <w:num w:numId="10">
+    <w:abstractNumId w:val="8"/>
   </w:num>
 </w:numbering>
 </file>
 
 <file path=word/styles.xml><?xml version="1.0" encoding="utf-8"?>
-<w:styles xmlns:mc="http://schemas.openxmlformats.org/markup-compatibility/2006" xmlns:r="http://schemas.openxmlformats.org/officeDocument/2006/relationships" xmlns:w="http://schemas.openxmlformats.org/wordprocessingml/2006/main" xmlns:w14="http://schemas.microsoft.com/office/word/2010/wordml" xmlns:w15="http://schemas.microsoft.com/office/word/2012/wordml" xmlns:w16cex="http://schemas.microsoft.com/office/word/2018/wordml/cex" xmlns:w16cid="http://schemas.microsoft.com/office/word/2016/wordml/cid" xmlns:w16="http://schemas.microsoft.com/office/word/2018/wordml" xmlns:w16du="http://schemas.microsoft.com/office/word/2023/wordml/word16du" xmlns:w16sdtdh="http://schemas.microsoft.com/office/word/2020/wordml/sdtdatahash" xmlns:w16sdtfl="http://schemas.microsoft.com/office/word/2024/wordml/sdtformatlock" xmlns:w16se="http://schemas.microsoft.com/office/word/2015/wordml/symex" mc:Ignorable="w14 w15 w16se w16cid w16 w16cex w16sdtdh w16sdtfl w16du">
+<w:styles xmlns:mc="http://schemas.openxmlformats.org/markup-compatibility/2006" xmlns:r="http://schemas.openxmlformats.org/officeDocument/2006/relationships" xmlns:w="http://schemas.openxmlformats.org/wordprocessingml/2006/main" xmlns:w14="http://schemas.microsoft.com/office/word/2010/wordml" xmlns:w15="http://schemas.microsoft.com/office/word/2012/wordml" xmlns:w16cex="http://schemas.microsoft.com/office/word/2018/wordml/cex" xmlns:w16cid="http://schemas.microsoft.com/office/word/2016/wordml/cid" xmlns:w16="http://schemas.microsoft.com/office/word/2018/wordml" xmlns:w16sdtdh="http://schemas.microsoft.com/office/word/2020/wordml/sdtdatahash" xmlns:w16se="http://schemas.microsoft.com/office/word/2015/wordml/symex" mc:Ignorable="w14 w15 w16se w16cid w16 w16cex w16sdtdh">
   <w:docDefaults>
     <w:rPrDefault>
       <w:rPr>
@@ -2051,6 +4214,26 @@
       <w:szCs w:val="32"/>
     </w:rPr>
   </w:style>
+  <w:style w:type="paragraph" w:styleId="Ttulo3">
+    <w:name w:val="heading 3"/>
+    <w:basedOn w:val="Normal"/>
+    <w:next w:val="Normal"/>
+    <w:link w:val="Ttulo3Car"/>
+    <w:uiPriority w:val="9"/>
+    <w:unhideWhenUsed/>
+    <w:qFormat/>
+    <w:rsid w:val="005535E4"/>
+    <w:pPr>
+      <w:keepNext/>
+      <w:keepLines/>
+      <w:spacing w:before="40" w:after="0"/>
+      <w:outlineLvl w:val="2"/>
+    </w:pPr>
+    <w:rPr>
+      <w:rFonts w:asciiTheme="majorHAnsi" w:eastAsiaTheme="majorEastAsia" w:hAnsiTheme="majorHAnsi" w:cstheme="majorBidi"/>
+      <w:color w:val="0A2F40" w:themeColor="accent1" w:themeShade="7F"/>
+    </w:rPr>
+  </w:style>
   <w:style w:type="character" w:default="1" w:styleId="Fuentedeprrafopredeter">
     <w:name w:val="Default Paragraph Font"/>
     <w:uiPriority w:val="1"/>
@@ -2145,6 +4328,29 @@
         <w:insideV w:val="single" w:sz="4" w:space="0" w:color="000000" w:themeColor="text1"/>
       </w:tblBorders>
     </w:tblPr>
+  </w:style>
+  <w:style w:type="character" w:customStyle="1" w:styleId="Ttulo3Car">
+    <w:name w:val="Título 3 Car"/>
+    <w:basedOn w:val="Fuentedeprrafopredeter"/>
+    <w:link w:val="Ttulo3"/>
+    <w:uiPriority w:val="9"/>
+    <w:rsid w:val="005535E4"/>
+    <w:rPr>
+      <w:rFonts w:asciiTheme="majorHAnsi" w:eastAsiaTheme="majorEastAsia" w:hAnsiTheme="majorHAnsi" w:cstheme="majorBidi"/>
+      <w:color w:val="0A2F40" w:themeColor="accent1" w:themeShade="7F"/>
+    </w:rPr>
+  </w:style>
+  <w:style w:type="character" w:styleId="Mencinsinresolver">
+    <w:name w:val="Unresolved Mention"/>
+    <w:basedOn w:val="Fuentedeprrafopredeter"/>
+    <w:uiPriority w:val="99"/>
+    <w:semiHidden/>
+    <w:unhideWhenUsed/>
+    <w:rsid w:val="00504A16"/>
+    <w:rPr>
+      <w:color w:val="605E5C"/>
+      <w:shd w:val="clear" w:color="auto" w:fill="E1DFDD"/>
+    </w:rPr>
   </w:style>
 </w:styles>
 </file>

</xml_diff>